<commit_message>
Edit Name and Version
</commit_message>
<xml_diff>
--- a/Design Template.docx
+++ b/Design Template.docx
@@ -1,6 +1,6 @@
 
 <file path=word/document.xml><?xml version="1.0" encoding="utf-8"?>
-<w:document xmlns:wpc="http://schemas.microsoft.com/office/word/2010/wordprocessingCanvas" xmlns:cx="http://schemas.microsoft.com/office/drawing/2014/chartex" xmlns:cx1="http://schemas.microsoft.com/office/drawing/2015/9/8/chartex" xmlns:cx2="http://schemas.microsoft.com/office/drawing/2015/10/21/chartex" xmlns:cx3="http://schemas.microsoft.com/office/drawing/2016/5/9/chartex" xmlns:cx4="http://schemas.microsoft.com/office/drawing/2016/5/10/chartex" xmlns:cx5="http://schemas.microsoft.com/office/drawing/2016/5/11/chartex" xmlns:cx6="http://schemas.microsoft.com/office/drawing/2016/5/12/chartex" xmlns:cx7="http://schemas.microsoft.com/office/drawing/2016/5/13/chartex" xmlns:cx8="http://schemas.microsoft.com/office/drawing/2016/5/14/chartex" xmlns:mc="http://schemas.openxmlformats.org/markup-compatibility/2006" xmlns:aink="http://schemas.microsoft.com/office/drawing/2016/ink" xmlns:am3d="http://schemas.microsoft.com/office/drawing/2017/model3d" xmlns:o="urn:schemas-microsoft-com:office:office" xmlns:r="http://schemas.openxmlformats.org/officeDocument/2006/relationships" xmlns:m="http://schemas.openxmlformats.org/officeDocument/2006/math" xmlns:v="urn:schemas-microsoft-com:vml" xmlns:wp14="http://schemas.microsoft.com/office/word/2010/wordprocessingDrawing" xmlns:wp="http://schemas.openxmlformats.org/drawingml/2006/wordprocessingDrawing" xmlns:w10="urn:schemas-microsoft-com:office:word" xmlns:w="http://schemas.openxmlformats.org/wordprocessingml/2006/main" xmlns:w14="http://schemas.microsoft.com/office/word/2010/wordml" xmlns:w15="http://schemas.microsoft.com/office/word/2012/wordml" xmlns:w16cid="http://schemas.microsoft.com/office/word/2016/wordml/cid" xmlns:w16se="http://schemas.microsoft.com/office/word/2015/wordml/symex" xmlns:wpg="http://schemas.microsoft.com/office/word/2010/wordprocessingGroup" xmlns:wpi="http://schemas.microsoft.com/office/word/2010/wordprocessingInk" xmlns:wne="http://schemas.microsoft.com/office/word/2006/wordml" xmlns:wps="http://schemas.microsoft.com/office/word/2010/wordprocessingShape" mc:Ignorable="w14 w15 w16se w16cid wp14">
+<w:document xmlns:wpc="http://schemas.microsoft.com/office/word/2010/wordprocessingCanvas" xmlns:cx="http://schemas.microsoft.com/office/drawing/2014/chartex" xmlns:cx1="http://schemas.microsoft.com/office/drawing/2015/9/8/chartex" xmlns:cx2="http://schemas.microsoft.com/office/drawing/2015/10/21/chartex" xmlns:cx3="http://schemas.microsoft.com/office/drawing/2016/5/9/chartex" xmlns:cx4="http://schemas.microsoft.com/office/drawing/2016/5/10/chartex" xmlns:cx5="http://schemas.microsoft.com/office/drawing/2016/5/11/chartex" xmlns:cx6="http://schemas.microsoft.com/office/drawing/2016/5/12/chartex" xmlns:cx7="http://schemas.microsoft.com/office/drawing/2016/5/13/chartex" xmlns:cx8="http://schemas.microsoft.com/office/drawing/2016/5/14/chartex" xmlns:mc="http://schemas.openxmlformats.org/markup-compatibility/2006" xmlns:aink="http://schemas.microsoft.com/office/drawing/2016/ink" xmlns:am3d="http://schemas.microsoft.com/office/drawing/2017/model3d" xmlns:o="urn:schemas-microsoft-com:office:office" xmlns:oel="http://schemas.microsoft.com/office/2019/extlst" xmlns:r="http://schemas.openxmlformats.org/officeDocument/2006/relationships" xmlns:m="http://schemas.openxmlformats.org/officeDocument/2006/math" xmlns:v="urn:schemas-microsoft-com:vml" xmlns:wp14="http://schemas.microsoft.com/office/word/2010/wordprocessingDrawing" xmlns:wp="http://schemas.openxmlformats.org/drawingml/2006/wordprocessingDrawing" xmlns:w10="urn:schemas-microsoft-com:office:word" xmlns:w="http://schemas.openxmlformats.org/wordprocessingml/2006/main" xmlns:w14="http://schemas.microsoft.com/office/word/2010/wordml" xmlns:w15="http://schemas.microsoft.com/office/word/2012/wordml" xmlns:w16cex="http://schemas.microsoft.com/office/word/2018/wordml/cex" xmlns:w16cid="http://schemas.microsoft.com/office/word/2016/wordml/cid" xmlns:w16="http://schemas.microsoft.com/office/word/2018/wordml" xmlns:w16du="http://schemas.microsoft.com/office/word/2023/wordml/word16du" xmlns:w16sdtdh="http://schemas.microsoft.com/office/word/2020/wordml/sdtdatahash" xmlns:w16se="http://schemas.microsoft.com/office/word/2015/wordml/symex" xmlns:wpg="http://schemas.microsoft.com/office/word/2010/wordprocessingGroup" xmlns:wpi="http://schemas.microsoft.com/office/word/2010/wordprocessingInk" xmlns:wne="http://schemas.microsoft.com/office/word/2006/wordml" xmlns:wps="http://schemas.microsoft.com/office/word/2010/wordprocessingShape" mc:Ignorable="w14 w15 w16se w16cid w16 w16cex w16sdtdh wp14">
   <w:body>
     <w:p>
       <w:pPr>
@@ -26,8 +26,6 @@
           <w:docGrid w:linePitch="360"/>
         </w:sectPr>
       </w:pPr>
-      <w:bookmarkStart w:id="0" w:name="_GoBack"/>
-      <w:bookmarkEnd w:id="0"/>
     </w:p>
     <w:p>
       <w:pPr>
@@ -92,7 +90,6 @@
             <w:dataBinding w:prefixMappings="xmlns:ns0='http://schemas.openxmlformats.org/officeDocument/2006/extended-properties'" w:xpath="/ns0:Properties[1]/ns0:Company[1]" w:storeItemID="{6668398D-A668-4E3E-A5EB-62B293D839F1}"/>
             <w:text/>
           </w:sdtPr>
-          <w:sdtEndPr/>
           <w:sdtContent>
             <w:tc>
               <w:tcPr>
@@ -118,7 +115,7 @@
                     <w:sz w:val="24"/>
                     <w:szCs w:val="24"/>
                   </w:rPr>
-                  <w:t>[Company]</w:t>
+                  <w:t>Software Consulting 101 INC</w:t>
                 </w:r>
               </w:p>
             </w:tc>
@@ -146,7 +143,6 @@
               <w:dataBinding w:prefixMappings="xmlns:ns0='http://schemas.openxmlformats.org/package/2006/metadata/core-properties' xmlns:ns1='http://purl.org/dc/elements/1.1/'" w:xpath="/ns0:coreProperties[1]/ns1:title[1]" w:storeItemID="{6C3C8BC8-F283-45AE-878A-BAB7291924A1}"/>
               <w:text/>
             </w:sdtPr>
-            <w:sdtEndPr/>
             <w:sdtContent>
               <w:p>
                 <w:pPr>
@@ -189,7 +185,6 @@
             <w:dataBinding w:prefixMappings="xmlns:ns0='http://schemas.openxmlformats.org/package/2006/metadata/core-properties' xmlns:ns1='http://purl.org/dc/elements/1.1/'" w:xpath="/ns0:coreProperties[1]/ns1:subject[1]" w:storeItemID="{6C3C8BC8-F283-45AE-878A-BAB7291924A1}"/>
             <w:text/>
           </w:sdtPr>
-          <w:sdtEndPr/>
           <w:sdtContent>
             <w:tc>
               <w:tcPr>
@@ -215,7 +210,7 @@
                     <w:sz w:val="24"/>
                     <w:szCs w:val="24"/>
                   </w:rPr>
-                  <w:t>[Name of Project]</w:t>
+                  <w:t>Software Solution First Draft</w:t>
                 </w:r>
               </w:p>
             </w:tc>
@@ -258,7 +253,6 @@
               <w:dataBinding w:prefixMappings="xmlns:ns0='http://schemas.openxmlformats.org/package/2006/metadata/core-properties' xmlns:ns1='http://purl.org/dc/elements/1.1/'" w:xpath="/ns0:coreProperties[1]/ns1:creator[1]" w:storeItemID="{6C3C8BC8-F283-45AE-878A-BAB7291924A1}"/>
               <w:text/>
             </w:sdtPr>
-            <w:sdtEndPr/>
             <w:sdtContent>
               <w:p>
                 <w:pPr>
@@ -275,7 +269,7 @@
                     <w:sz w:val="28"/>
                     <w:szCs w:val="28"/>
                   </w:rPr>
-                  <w:t>[Student Name]</w:t>
+                  <w:t>Ton Huu Nguyen</w:t>
                 </w:r>
               </w:p>
             </w:sdtContent>
@@ -301,7 +295,6 @@
                 <w:calendar w:val="gregorian"/>
               </w:date>
             </w:sdtPr>
-            <w:sdtEndPr/>
             <w:sdtContent>
               <w:p>
                 <w:pPr>
@@ -336,14 +329,12 @@
               </w:rPr>
               <w:t xml:space="preserve">[Version </w:t>
             </w:r>
-            <w:proofErr w:type="spellStart"/>
             <w:r>
               <w:rPr>
                 <w:color w:val="5B9BD5" w:themeColor="accent1"/>
               </w:rPr>
-              <w:t>x.x</w:t>
-            </w:r>
-            <w:proofErr w:type="spellEnd"/>
+              <w:t>1.1</w:t>
+            </w:r>
             <w:r>
               <w:rPr>
                 <w:color w:val="5B9BD5" w:themeColor="accent1"/>
@@ -368,7 +359,6 @@
           <w:docPartUnique/>
         </w:docPartObj>
       </w:sdtPr>
-      <w:sdtEndPr/>
       <w:sdtContent>
         <w:p/>
         <w:p>
@@ -2921,12 +2911,12 @@
           <w:numId w:val="1"/>
         </w:numPr>
       </w:pPr>
-      <w:bookmarkStart w:id="1" w:name="_Toc7598012"/>
+      <w:bookmarkStart w:id="0" w:name="_Toc7598012"/>
       <w:r>
         <w:lastRenderedPageBreak/>
         <w:t>Introduction</w:t>
       </w:r>
-      <w:bookmarkEnd w:id="1"/>
+      <w:bookmarkEnd w:id="0"/>
     </w:p>
     <w:p>
       <w:r>
@@ -2938,14 +2928,14 @@
         <w:pStyle w:val="Heading1"/>
         <w:ind w:left="360"/>
       </w:pPr>
-      <w:bookmarkStart w:id="2" w:name="_Toc7598013"/>
+      <w:bookmarkStart w:id="1" w:name="_Toc7598013"/>
       <w:r>
         <w:t xml:space="preserve">A.1. </w:t>
       </w:r>
       <w:r>
         <w:t>PUrpose Statement</w:t>
       </w:r>
-      <w:bookmarkEnd w:id="2"/>
+      <w:bookmarkEnd w:id="1"/>
     </w:p>
     <w:p>
       <w:r>
@@ -2957,7 +2947,7 @@
         <w:pStyle w:val="Heading1"/>
         <w:ind w:left="360"/>
       </w:pPr>
-      <w:bookmarkStart w:id="3" w:name="_Toc7598014"/>
+      <w:bookmarkStart w:id="2" w:name="_Toc7598014"/>
       <w:r>
         <w:t xml:space="preserve">A.2. </w:t>
       </w:r>
@@ -2967,7 +2957,7 @@
       <w:r>
         <w:t>PROBLEM</w:t>
       </w:r>
-      <w:bookmarkEnd w:id="3"/>
+      <w:bookmarkEnd w:id="2"/>
     </w:p>
     <w:p>
       <w:r>
@@ -2985,11 +2975,11 @@
       <w:r>
         <w:t xml:space="preserve"> </w:t>
       </w:r>
-      <w:bookmarkStart w:id="4" w:name="_Toc7598015"/>
+      <w:bookmarkStart w:id="3" w:name="_Toc7598015"/>
       <w:r>
         <w:t>Goals and Objectives</w:t>
       </w:r>
-      <w:bookmarkEnd w:id="4"/>
+      <w:bookmarkEnd w:id="3"/>
     </w:p>
     <w:p>
       <w:pPr>
@@ -3004,14 +2994,14 @@
         <w:pStyle w:val="Heading1"/>
         <w:ind w:left="360"/>
       </w:pPr>
-      <w:bookmarkStart w:id="5" w:name="_Toc7598016"/>
+      <w:bookmarkStart w:id="4" w:name="_Toc7598016"/>
       <w:r>
         <w:t xml:space="preserve">A.4. </w:t>
       </w:r>
       <w:r>
         <w:t>Prerequisites</w:t>
       </w:r>
-      <w:bookmarkEnd w:id="5"/>
+      <w:bookmarkEnd w:id="4"/>
     </w:p>
     <w:p>
       <w:r>
@@ -3232,14 +3222,14 @@
         <w:pStyle w:val="Heading1"/>
         <w:ind w:left="360"/>
       </w:pPr>
-      <w:bookmarkStart w:id="6" w:name="_Toc7598017"/>
+      <w:bookmarkStart w:id="5" w:name="_Toc7598017"/>
       <w:r>
         <w:t xml:space="preserve">A.5. </w:t>
       </w:r>
       <w:r>
         <w:t>Scope</w:t>
       </w:r>
-      <w:bookmarkEnd w:id="6"/>
+      <w:bookmarkEnd w:id="5"/>
     </w:p>
     <w:p>
       <w:r>
@@ -3254,14 +3244,14 @@
         <w:pStyle w:val="Heading1"/>
         <w:ind w:left="360"/>
       </w:pPr>
-      <w:bookmarkStart w:id="7" w:name="_Toc7598018"/>
+      <w:bookmarkStart w:id="6" w:name="_Toc7598018"/>
       <w:r>
         <w:t xml:space="preserve">A.6. </w:t>
       </w:r>
       <w:r>
         <w:t>Environment</w:t>
       </w:r>
-      <w:bookmarkEnd w:id="7"/>
+      <w:bookmarkEnd w:id="6"/>
     </w:p>
     <w:p>
       <w:pPr>
@@ -3287,12 +3277,12 @@
           <w:numId w:val="1"/>
         </w:numPr>
       </w:pPr>
-      <w:bookmarkStart w:id="8" w:name="_Toc7598019"/>
+      <w:bookmarkStart w:id="7" w:name="_Toc7598019"/>
       <w:r>
         <w:lastRenderedPageBreak/>
         <w:t>Requirements</w:t>
       </w:r>
-      <w:bookmarkEnd w:id="8"/>
+      <w:bookmarkEnd w:id="7"/>
     </w:p>
     <w:p>
       <w:r>
@@ -3398,14 +3388,14 @@
           <w:numId w:val="1"/>
         </w:numPr>
       </w:pPr>
-      <w:bookmarkStart w:id="9" w:name="_Toc7598020"/>
+      <w:bookmarkStart w:id="8" w:name="_Toc7598020"/>
       <w:r>
         <w:t xml:space="preserve"> </w:t>
       </w:r>
       <w:r>
         <w:t>Business Requirements</w:t>
       </w:r>
-      <w:bookmarkEnd w:id="9"/>
+      <w:bookmarkEnd w:id="8"/>
     </w:p>
     <w:p>
       <w:r>
@@ -3420,14 +3410,14 @@
           <w:numId w:val="1"/>
         </w:numPr>
       </w:pPr>
-      <w:bookmarkStart w:id="10" w:name="_Toc7598021"/>
+      <w:bookmarkStart w:id="9" w:name="_Toc7598021"/>
       <w:r>
         <w:t xml:space="preserve"> </w:t>
       </w:r>
       <w:r>
         <w:t>User Requirements</w:t>
       </w:r>
-      <w:bookmarkEnd w:id="10"/>
+      <w:bookmarkEnd w:id="9"/>
     </w:p>
     <w:p>
       <w:r>
@@ -3442,14 +3432,14 @@
           <w:numId w:val="1"/>
         </w:numPr>
       </w:pPr>
-      <w:bookmarkStart w:id="11" w:name="_Toc7598022"/>
+      <w:bookmarkStart w:id="10" w:name="_Toc7598022"/>
       <w:r>
         <w:t xml:space="preserve"> </w:t>
       </w:r>
       <w:r>
         <w:t>Functional Requirements</w:t>
       </w:r>
-      <w:bookmarkEnd w:id="11"/>
+      <w:bookmarkEnd w:id="10"/>
       <w:r>
         <w:t xml:space="preserve"> </w:t>
       </w:r>
@@ -3467,14 +3457,14 @@
           <w:numId w:val="1"/>
         </w:numPr>
       </w:pPr>
-      <w:bookmarkStart w:id="12" w:name="_Toc7598023"/>
+      <w:bookmarkStart w:id="11" w:name="_Toc7598023"/>
       <w:r>
         <w:t xml:space="preserve"> </w:t>
       </w:r>
       <w:r>
         <w:t>NonFunctional Requirements</w:t>
       </w:r>
-      <w:bookmarkEnd w:id="12"/>
+      <w:bookmarkEnd w:id="11"/>
       <w:r>
         <w:t xml:space="preserve"> </w:t>
       </w:r>
@@ -3511,12 +3501,12 @@
           <w:numId w:val="1"/>
         </w:numPr>
       </w:pPr>
-      <w:bookmarkStart w:id="13" w:name="_Toc7598024"/>
+      <w:bookmarkStart w:id="12" w:name="_Toc7598024"/>
       <w:r>
         <w:lastRenderedPageBreak/>
         <w:t>SOFTWARE DEVELOPMENT METHODOLOGY</w:t>
       </w:r>
-      <w:bookmarkEnd w:id="13"/>
+      <w:bookmarkEnd w:id="12"/>
     </w:p>
     <w:p>
       <w:r>
@@ -3562,14 +3552,14 @@
           <w:numId w:val="1"/>
         </w:numPr>
       </w:pPr>
-      <w:bookmarkStart w:id="14" w:name="_Toc7598025"/>
+      <w:bookmarkStart w:id="13" w:name="_Toc7598025"/>
       <w:r>
         <w:t xml:space="preserve"> </w:t>
       </w:r>
       <w:r>
         <w:t>Advantages of the waterfall method</w:t>
       </w:r>
-      <w:bookmarkEnd w:id="14"/>
+      <w:bookmarkEnd w:id="13"/>
     </w:p>
     <w:p>
       <w:r>
@@ -3584,14 +3574,14 @@
           <w:numId w:val="1"/>
         </w:numPr>
       </w:pPr>
-      <w:bookmarkStart w:id="15" w:name="_Toc7598026"/>
+      <w:bookmarkStart w:id="14" w:name="_Toc7598026"/>
       <w:r>
         <w:t xml:space="preserve"> </w:t>
       </w:r>
       <w:r>
         <w:t>disAdvantages of the waterfall method</w:t>
       </w:r>
-      <w:bookmarkEnd w:id="15"/>
+      <w:bookmarkEnd w:id="14"/>
     </w:p>
     <w:p>
       <w:r>
@@ -3663,14 +3653,14 @@
           <w:numId w:val="1"/>
         </w:numPr>
       </w:pPr>
-      <w:bookmarkStart w:id="16" w:name="_Toc7598027"/>
+      <w:bookmarkStart w:id="15" w:name="_Toc7598027"/>
       <w:r>
         <w:t xml:space="preserve"> b</w:t>
       </w:r>
       <w:r>
         <w:t>est SUITED</w:t>
       </w:r>
-      <w:bookmarkEnd w:id="16"/>
+      <w:bookmarkEnd w:id="15"/>
     </w:p>
     <w:p>
       <w:r>
@@ -3719,12 +3709,12 @@
           <w:numId w:val="1"/>
         </w:numPr>
       </w:pPr>
-      <w:bookmarkStart w:id="17" w:name="_Toc7598028"/>
+      <w:bookmarkStart w:id="16" w:name="_Toc7598028"/>
       <w:r>
         <w:lastRenderedPageBreak/>
         <w:t>Design</w:t>
       </w:r>
-      <w:bookmarkEnd w:id="17"/>
+      <w:bookmarkEnd w:id="16"/>
     </w:p>
     <w:p>
       <w:r>
@@ -3776,14 +3766,14 @@
           <w:numId w:val="1"/>
         </w:numPr>
       </w:pPr>
-      <w:bookmarkStart w:id="18" w:name="_Toc7598029"/>
+      <w:bookmarkStart w:id="17" w:name="_Toc7598029"/>
       <w:r>
         <w:t xml:space="preserve"> </w:t>
       </w:r>
       <w:r>
         <w:t>Storyboard or Flowchart (Change title to fit needs)</w:t>
       </w:r>
-      <w:bookmarkEnd w:id="18"/>
+      <w:bookmarkEnd w:id="17"/>
     </w:p>
     <w:p>
       <w:r>
@@ -3883,14 +3873,14 @@
           <w:numId w:val="1"/>
         </w:numPr>
       </w:pPr>
-      <w:bookmarkStart w:id="19" w:name="_Toc7598030"/>
+      <w:bookmarkStart w:id="18" w:name="_Toc7598030"/>
       <w:r>
         <w:t xml:space="preserve"> </w:t>
       </w:r>
       <w:r>
         <w:t>UML Diagram (Change title to fit needs)</w:t>
       </w:r>
-      <w:bookmarkEnd w:id="19"/>
+      <w:bookmarkEnd w:id="18"/>
     </w:p>
     <w:p>
       <w:r>
@@ -4005,14 +3995,14 @@
           <w:numId w:val="1"/>
         </w:numPr>
       </w:pPr>
-      <w:bookmarkStart w:id="20" w:name="_Toc7598031"/>
+      <w:bookmarkStart w:id="19" w:name="_Toc7598031"/>
       <w:r>
         <w:t xml:space="preserve"> </w:t>
       </w:r>
       <w:r>
         <w:t>GUI (Change title to fit needs)</w:t>
       </w:r>
-      <w:bookmarkEnd w:id="20"/>
+      <w:bookmarkEnd w:id="19"/>
     </w:p>
     <w:p>
       <w:r>
@@ -4359,12 +4349,12 @@
           <w:numId w:val="1"/>
         </w:numPr>
       </w:pPr>
-      <w:bookmarkStart w:id="21" w:name="_Toc7598032"/>
+      <w:bookmarkStart w:id="20" w:name="_Toc7598032"/>
       <w:r>
         <w:lastRenderedPageBreak/>
         <w:t>Testing</w:t>
       </w:r>
-      <w:bookmarkEnd w:id="21"/>
+      <w:bookmarkEnd w:id="20"/>
     </w:p>
     <w:p>
       <w:r>
@@ -4410,14 +4400,14 @@
           <w:numId w:val="1"/>
         </w:numPr>
       </w:pPr>
-      <w:bookmarkStart w:id="22" w:name="_Toc7598033"/>
+      <w:bookmarkStart w:id="21" w:name="_Toc7598033"/>
       <w:r>
         <w:t xml:space="preserve"> </w:t>
       </w:r>
       <w:r>
         <w:t>Testing Type (change name to fit your needs)</w:t>
       </w:r>
-      <w:bookmarkEnd w:id="22"/>
+      <w:bookmarkEnd w:id="21"/>
     </w:p>
     <w:p>
       <w:r>
@@ -4432,14 +4422,14 @@
           <w:numId w:val="1"/>
         </w:numPr>
       </w:pPr>
-      <w:bookmarkStart w:id="23" w:name="_Toc7598034"/>
+      <w:bookmarkStart w:id="22" w:name="_Toc7598034"/>
       <w:r>
         <w:t xml:space="preserve"> </w:t>
       </w:r>
       <w:r>
         <w:t>Test Name 1</w:t>
       </w:r>
-      <w:bookmarkEnd w:id="23"/>
+      <w:bookmarkEnd w:id="22"/>
     </w:p>
     <w:p>
       <w:pPr>
@@ -4645,7 +4635,7 @@
           <w:numId w:val="1"/>
         </w:numPr>
       </w:pPr>
-      <w:bookmarkStart w:id="24" w:name="_Toc7598035"/>
+      <w:bookmarkStart w:id="23" w:name="_Toc7598035"/>
       <w:r>
         <w:lastRenderedPageBreak/>
         <w:t xml:space="preserve"> </w:t>
@@ -4653,7 +4643,7 @@
       <w:r>
         <w:t>Test Name 2</w:t>
       </w:r>
-      <w:bookmarkEnd w:id="24"/>
+      <w:bookmarkEnd w:id="23"/>
     </w:p>
     <w:p>
       <w:pPr>
@@ -4856,7 +4846,7 @@
           <w:numId w:val="1"/>
         </w:numPr>
       </w:pPr>
-      <w:bookmarkStart w:id="25" w:name="_Toc7598036"/>
+      <w:bookmarkStart w:id="24" w:name="_Toc7598036"/>
       <w:r>
         <w:lastRenderedPageBreak/>
         <w:t xml:space="preserve"> </w:t>
@@ -4864,7 +4854,7 @@
       <w:r>
         <w:t>Test Name 3</w:t>
       </w:r>
-      <w:bookmarkEnd w:id="25"/>
+      <w:bookmarkEnd w:id="24"/>
     </w:p>
     <w:p>
       <w:pPr>
@@ -5087,12 +5077,12 @@
           <w:numId w:val="1"/>
         </w:numPr>
       </w:pPr>
-      <w:bookmarkStart w:id="26" w:name="_Toc7598037"/>
+      <w:bookmarkStart w:id="25" w:name="_Toc7598037"/>
       <w:r>
         <w:lastRenderedPageBreak/>
         <w:t>Sources</w:t>
       </w:r>
-      <w:bookmarkEnd w:id="26"/>
+      <w:bookmarkEnd w:id="25"/>
     </w:p>
     <w:p>
       <w:r>
@@ -5158,7 +5148,7 @@
 </file>
 
 <file path=word/endnotes.xml><?xml version="1.0" encoding="utf-8"?>
-<w:endnotes xmlns:wpc="http://schemas.microsoft.com/office/word/2010/wordprocessingCanvas" xmlns:cx="http://schemas.microsoft.com/office/drawing/2014/chartex" xmlns:cx1="http://schemas.microsoft.com/office/drawing/2015/9/8/chartex" xmlns:cx2="http://schemas.microsoft.com/office/drawing/2015/10/21/chartex" xmlns:cx3="http://schemas.microsoft.com/office/drawing/2016/5/9/chartex" xmlns:cx4="http://schemas.microsoft.com/office/drawing/2016/5/10/chartex" xmlns:cx5="http://schemas.microsoft.com/office/drawing/2016/5/11/chartex" xmlns:cx6="http://schemas.microsoft.com/office/drawing/2016/5/12/chartex" xmlns:cx7="http://schemas.microsoft.com/office/drawing/2016/5/13/chartex" xmlns:cx8="http://schemas.microsoft.com/office/drawing/2016/5/14/chartex" xmlns:mc="http://schemas.openxmlformats.org/markup-compatibility/2006" xmlns:aink="http://schemas.microsoft.com/office/drawing/2016/ink" xmlns:am3d="http://schemas.microsoft.com/office/drawing/2017/model3d" xmlns:o="urn:schemas-microsoft-com:office:office" xmlns:r="http://schemas.openxmlformats.org/officeDocument/2006/relationships" xmlns:m="http://schemas.openxmlformats.org/officeDocument/2006/math" xmlns:v="urn:schemas-microsoft-com:vml" xmlns:wp14="http://schemas.microsoft.com/office/word/2010/wordprocessingDrawing" xmlns:wp="http://schemas.openxmlformats.org/drawingml/2006/wordprocessingDrawing" xmlns:w10="urn:schemas-microsoft-com:office:word" xmlns:w="http://schemas.openxmlformats.org/wordprocessingml/2006/main" xmlns:w14="http://schemas.microsoft.com/office/word/2010/wordml" xmlns:w15="http://schemas.microsoft.com/office/word/2012/wordml" xmlns:w16cid="http://schemas.microsoft.com/office/word/2016/wordml/cid" xmlns:w16se="http://schemas.microsoft.com/office/word/2015/wordml/symex" xmlns:wpg="http://schemas.microsoft.com/office/word/2010/wordprocessingGroup" xmlns:wpi="http://schemas.microsoft.com/office/word/2010/wordprocessingInk" xmlns:wne="http://schemas.microsoft.com/office/word/2006/wordml" xmlns:wps="http://schemas.microsoft.com/office/word/2010/wordprocessingShape" mc:Ignorable="w14 w15 w16se w16cid wp14">
+<w:endnotes xmlns:wpc="http://schemas.microsoft.com/office/word/2010/wordprocessingCanvas" xmlns:cx="http://schemas.microsoft.com/office/drawing/2014/chartex" xmlns:cx1="http://schemas.microsoft.com/office/drawing/2015/9/8/chartex" xmlns:cx2="http://schemas.microsoft.com/office/drawing/2015/10/21/chartex" xmlns:cx3="http://schemas.microsoft.com/office/drawing/2016/5/9/chartex" xmlns:cx4="http://schemas.microsoft.com/office/drawing/2016/5/10/chartex" xmlns:cx5="http://schemas.microsoft.com/office/drawing/2016/5/11/chartex" xmlns:cx6="http://schemas.microsoft.com/office/drawing/2016/5/12/chartex" xmlns:cx7="http://schemas.microsoft.com/office/drawing/2016/5/13/chartex" xmlns:cx8="http://schemas.microsoft.com/office/drawing/2016/5/14/chartex" xmlns:mc="http://schemas.openxmlformats.org/markup-compatibility/2006" xmlns:aink="http://schemas.microsoft.com/office/drawing/2016/ink" xmlns:am3d="http://schemas.microsoft.com/office/drawing/2017/model3d" xmlns:o="urn:schemas-microsoft-com:office:office" xmlns:oel="http://schemas.microsoft.com/office/2019/extlst" xmlns:r="http://schemas.openxmlformats.org/officeDocument/2006/relationships" xmlns:m="http://schemas.openxmlformats.org/officeDocument/2006/math" xmlns:v="urn:schemas-microsoft-com:vml" xmlns:wp14="http://schemas.microsoft.com/office/word/2010/wordprocessingDrawing" xmlns:wp="http://schemas.openxmlformats.org/drawingml/2006/wordprocessingDrawing" xmlns:w10="urn:schemas-microsoft-com:office:word" xmlns:w="http://schemas.openxmlformats.org/wordprocessingml/2006/main" xmlns:w14="http://schemas.microsoft.com/office/word/2010/wordml" xmlns:w15="http://schemas.microsoft.com/office/word/2012/wordml" xmlns:w16cex="http://schemas.microsoft.com/office/word/2018/wordml/cex" xmlns:w16cid="http://schemas.microsoft.com/office/word/2016/wordml/cid" xmlns:w16="http://schemas.microsoft.com/office/word/2018/wordml" xmlns:w16du="http://schemas.microsoft.com/office/word/2023/wordml/word16du" xmlns:w16sdtdh="http://schemas.microsoft.com/office/word/2020/wordml/sdtdatahash" xmlns:w16se="http://schemas.microsoft.com/office/word/2015/wordml/symex" xmlns:wpg="http://schemas.microsoft.com/office/word/2010/wordprocessingGroup" xmlns:wpi="http://schemas.microsoft.com/office/word/2010/wordprocessingInk" xmlns:wne="http://schemas.microsoft.com/office/word/2006/wordml" xmlns:wps="http://schemas.microsoft.com/office/word/2010/wordprocessingShape" mc:Ignorable="w14 w15 w16se w16cid w16 w16cex w16sdtdh wp14">
   <w:endnote w:type="separator" w:id="-1">
     <w:p>
       <w:pPr>
@@ -5183,7 +5173,7 @@
 </file>
 
 <file path=word/footer1.xml><?xml version="1.0" encoding="utf-8"?>
-<w:ftr xmlns:wpc="http://schemas.microsoft.com/office/word/2010/wordprocessingCanvas" xmlns:cx="http://schemas.microsoft.com/office/drawing/2014/chartex" xmlns:cx1="http://schemas.microsoft.com/office/drawing/2015/9/8/chartex" xmlns:cx2="http://schemas.microsoft.com/office/drawing/2015/10/21/chartex" xmlns:cx3="http://schemas.microsoft.com/office/drawing/2016/5/9/chartex" xmlns:cx4="http://schemas.microsoft.com/office/drawing/2016/5/10/chartex" xmlns:cx5="http://schemas.microsoft.com/office/drawing/2016/5/11/chartex" xmlns:cx6="http://schemas.microsoft.com/office/drawing/2016/5/12/chartex" xmlns:cx7="http://schemas.microsoft.com/office/drawing/2016/5/13/chartex" xmlns:cx8="http://schemas.microsoft.com/office/drawing/2016/5/14/chartex" xmlns:mc="http://schemas.openxmlformats.org/markup-compatibility/2006" xmlns:aink="http://schemas.microsoft.com/office/drawing/2016/ink" xmlns:am3d="http://schemas.microsoft.com/office/drawing/2017/model3d" xmlns:o="urn:schemas-microsoft-com:office:office" xmlns:r="http://schemas.openxmlformats.org/officeDocument/2006/relationships" xmlns:m="http://schemas.openxmlformats.org/officeDocument/2006/math" xmlns:v="urn:schemas-microsoft-com:vml" xmlns:wp14="http://schemas.microsoft.com/office/word/2010/wordprocessingDrawing" xmlns:wp="http://schemas.openxmlformats.org/drawingml/2006/wordprocessingDrawing" xmlns:w10="urn:schemas-microsoft-com:office:word" xmlns:w="http://schemas.openxmlformats.org/wordprocessingml/2006/main" xmlns:w14="http://schemas.microsoft.com/office/word/2010/wordml" xmlns:w15="http://schemas.microsoft.com/office/word/2012/wordml" xmlns:w16cid="http://schemas.microsoft.com/office/word/2016/wordml/cid" xmlns:w16se="http://schemas.microsoft.com/office/word/2015/wordml/symex" xmlns:wpg="http://schemas.microsoft.com/office/word/2010/wordprocessingGroup" xmlns:wpi="http://schemas.microsoft.com/office/word/2010/wordprocessingInk" xmlns:wne="http://schemas.microsoft.com/office/word/2006/wordml" xmlns:wps="http://schemas.microsoft.com/office/word/2010/wordprocessingShape" mc:Ignorable="w14 w15 w16se w16cid wp14">
+<w:ftr xmlns:wpc="http://schemas.microsoft.com/office/word/2010/wordprocessingCanvas" xmlns:cx="http://schemas.microsoft.com/office/drawing/2014/chartex" xmlns:cx1="http://schemas.microsoft.com/office/drawing/2015/9/8/chartex" xmlns:cx2="http://schemas.microsoft.com/office/drawing/2015/10/21/chartex" xmlns:cx3="http://schemas.microsoft.com/office/drawing/2016/5/9/chartex" xmlns:cx4="http://schemas.microsoft.com/office/drawing/2016/5/10/chartex" xmlns:cx5="http://schemas.microsoft.com/office/drawing/2016/5/11/chartex" xmlns:cx6="http://schemas.microsoft.com/office/drawing/2016/5/12/chartex" xmlns:cx7="http://schemas.microsoft.com/office/drawing/2016/5/13/chartex" xmlns:cx8="http://schemas.microsoft.com/office/drawing/2016/5/14/chartex" xmlns:mc="http://schemas.openxmlformats.org/markup-compatibility/2006" xmlns:aink="http://schemas.microsoft.com/office/drawing/2016/ink" xmlns:am3d="http://schemas.microsoft.com/office/drawing/2017/model3d" xmlns:o="urn:schemas-microsoft-com:office:office" xmlns:oel="http://schemas.microsoft.com/office/2019/extlst" xmlns:r="http://schemas.openxmlformats.org/officeDocument/2006/relationships" xmlns:m="http://schemas.openxmlformats.org/officeDocument/2006/math" xmlns:v="urn:schemas-microsoft-com:vml" xmlns:wp14="http://schemas.microsoft.com/office/word/2010/wordprocessingDrawing" xmlns:wp="http://schemas.openxmlformats.org/drawingml/2006/wordprocessingDrawing" xmlns:w10="urn:schemas-microsoft-com:office:word" xmlns:w="http://schemas.openxmlformats.org/wordprocessingml/2006/main" xmlns:w14="http://schemas.microsoft.com/office/word/2010/wordml" xmlns:w15="http://schemas.microsoft.com/office/word/2012/wordml" xmlns:w16cex="http://schemas.microsoft.com/office/word/2018/wordml/cex" xmlns:w16cid="http://schemas.microsoft.com/office/word/2016/wordml/cid" xmlns:w16="http://schemas.microsoft.com/office/word/2018/wordml" xmlns:w16du="http://schemas.microsoft.com/office/word/2023/wordml/word16du" xmlns:w16sdtdh="http://schemas.microsoft.com/office/word/2020/wordml/sdtdatahash" xmlns:w16se="http://schemas.microsoft.com/office/word/2015/wordml/symex" xmlns:wpg="http://schemas.microsoft.com/office/word/2010/wordprocessingGroup" xmlns:wpi="http://schemas.microsoft.com/office/word/2010/wordprocessingInk" xmlns:wne="http://schemas.microsoft.com/office/word/2006/wordml" xmlns:wps="http://schemas.microsoft.com/office/word/2010/wordprocessingShape" mc:Ignorable="w14 w15 w16se w16cid w16 w16cex w16sdtdh wp14">
   <w:sdt>
     <w:sdtPr>
       <w:id w:val="759871401"/>
@@ -5330,7 +5320,7 @@
 </file>
 
 <file path=word/footer2.xml><?xml version="1.0" encoding="utf-8"?>
-<w:ftr xmlns:wpc="http://schemas.microsoft.com/office/word/2010/wordprocessingCanvas" xmlns:cx="http://schemas.microsoft.com/office/drawing/2014/chartex" xmlns:cx1="http://schemas.microsoft.com/office/drawing/2015/9/8/chartex" xmlns:cx2="http://schemas.microsoft.com/office/drawing/2015/10/21/chartex" xmlns:cx3="http://schemas.microsoft.com/office/drawing/2016/5/9/chartex" xmlns:cx4="http://schemas.microsoft.com/office/drawing/2016/5/10/chartex" xmlns:cx5="http://schemas.microsoft.com/office/drawing/2016/5/11/chartex" xmlns:cx6="http://schemas.microsoft.com/office/drawing/2016/5/12/chartex" xmlns:cx7="http://schemas.microsoft.com/office/drawing/2016/5/13/chartex" xmlns:cx8="http://schemas.microsoft.com/office/drawing/2016/5/14/chartex" xmlns:mc="http://schemas.openxmlformats.org/markup-compatibility/2006" xmlns:aink="http://schemas.microsoft.com/office/drawing/2016/ink" xmlns:am3d="http://schemas.microsoft.com/office/drawing/2017/model3d" xmlns:o="urn:schemas-microsoft-com:office:office" xmlns:r="http://schemas.openxmlformats.org/officeDocument/2006/relationships" xmlns:m="http://schemas.openxmlformats.org/officeDocument/2006/math" xmlns:v="urn:schemas-microsoft-com:vml" xmlns:wp14="http://schemas.microsoft.com/office/word/2010/wordprocessingDrawing" xmlns:wp="http://schemas.openxmlformats.org/drawingml/2006/wordprocessingDrawing" xmlns:w10="urn:schemas-microsoft-com:office:word" xmlns:w="http://schemas.openxmlformats.org/wordprocessingml/2006/main" xmlns:w14="http://schemas.microsoft.com/office/word/2010/wordml" xmlns:w15="http://schemas.microsoft.com/office/word/2012/wordml" xmlns:w16cid="http://schemas.microsoft.com/office/word/2016/wordml/cid" xmlns:w16se="http://schemas.microsoft.com/office/word/2015/wordml/symex" xmlns:wpg="http://schemas.microsoft.com/office/word/2010/wordprocessingGroup" xmlns:wpi="http://schemas.microsoft.com/office/word/2010/wordprocessingInk" xmlns:wne="http://schemas.microsoft.com/office/word/2006/wordml" xmlns:wps="http://schemas.microsoft.com/office/word/2010/wordprocessingShape" mc:Ignorable="w14 w15 w16se w16cid wp14">
+<w:ftr xmlns:wpc="http://schemas.microsoft.com/office/word/2010/wordprocessingCanvas" xmlns:cx="http://schemas.microsoft.com/office/drawing/2014/chartex" xmlns:cx1="http://schemas.microsoft.com/office/drawing/2015/9/8/chartex" xmlns:cx2="http://schemas.microsoft.com/office/drawing/2015/10/21/chartex" xmlns:cx3="http://schemas.microsoft.com/office/drawing/2016/5/9/chartex" xmlns:cx4="http://schemas.microsoft.com/office/drawing/2016/5/10/chartex" xmlns:cx5="http://schemas.microsoft.com/office/drawing/2016/5/11/chartex" xmlns:cx6="http://schemas.microsoft.com/office/drawing/2016/5/12/chartex" xmlns:cx7="http://schemas.microsoft.com/office/drawing/2016/5/13/chartex" xmlns:cx8="http://schemas.microsoft.com/office/drawing/2016/5/14/chartex" xmlns:mc="http://schemas.openxmlformats.org/markup-compatibility/2006" xmlns:aink="http://schemas.microsoft.com/office/drawing/2016/ink" xmlns:am3d="http://schemas.microsoft.com/office/drawing/2017/model3d" xmlns:o="urn:schemas-microsoft-com:office:office" xmlns:oel="http://schemas.microsoft.com/office/2019/extlst" xmlns:r="http://schemas.openxmlformats.org/officeDocument/2006/relationships" xmlns:m="http://schemas.openxmlformats.org/officeDocument/2006/math" xmlns:v="urn:schemas-microsoft-com:vml" xmlns:wp14="http://schemas.microsoft.com/office/word/2010/wordprocessingDrawing" xmlns:wp="http://schemas.openxmlformats.org/drawingml/2006/wordprocessingDrawing" xmlns:w10="urn:schemas-microsoft-com:office:word" xmlns:w="http://schemas.openxmlformats.org/wordprocessingml/2006/main" xmlns:w14="http://schemas.microsoft.com/office/word/2010/wordml" xmlns:w15="http://schemas.microsoft.com/office/word/2012/wordml" xmlns:w16cex="http://schemas.microsoft.com/office/word/2018/wordml/cex" xmlns:w16cid="http://schemas.microsoft.com/office/word/2016/wordml/cid" xmlns:w16="http://schemas.microsoft.com/office/word/2018/wordml" xmlns:w16du="http://schemas.microsoft.com/office/word/2023/wordml/word16du" xmlns:w16sdtdh="http://schemas.microsoft.com/office/word/2020/wordml/sdtdatahash" xmlns:w16se="http://schemas.microsoft.com/office/word/2015/wordml/symex" xmlns:wpg="http://schemas.microsoft.com/office/word/2010/wordprocessingGroup" xmlns:wpi="http://schemas.microsoft.com/office/word/2010/wordprocessingInk" xmlns:wne="http://schemas.microsoft.com/office/word/2006/wordml" xmlns:wps="http://schemas.microsoft.com/office/word/2010/wordprocessingShape" mc:Ignorable="w14 w15 w16se w16cid w16 w16cex w16sdtdh wp14">
   <w:sdt>
     <w:sdtPr>
       <w:id w:val="-1455937662"/>
@@ -5477,7 +5467,7 @@
 </file>
 
 <file path=word/footnotes.xml><?xml version="1.0" encoding="utf-8"?>
-<w:footnotes xmlns:wpc="http://schemas.microsoft.com/office/word/2010/wordprocessingCanvas" xmlns:cx="http://schemas.microsoft.com/office/drawing/2014/chartex" xmlns:cx1="http://schemas.microsoft.com/office/drawing/2015/9/8/chartex" xmlns:cx2="http://schemas.microsoft.com/office/drawing/2015/10/21/chartex" xmlns:cx3="http://schemas.microsoft.com/office/drawing/2016/5/9/chartex" xmlns:cx4="http://schemas.microsoft.com/office/drawing/2016/5/10/chartex" xmlns:cx5="http://schemas.microsoft.com/office/drawing/2016/5/11/chartex" xmlns:cx6="http://schemas.microsoft.com/office/drawing/2016/5/12/chartex" xmlns:cx7="http://schemas.microsoft.com/office/drawing/2016/5/13/chartex" xmlns:cx8="http://schemas.microsoft.com/office/drawing/2016/5/14/chartex" xmlns:mc="http://schemas.openxmlformats.org/markup-compatibility/2006" xmlns:aink="http://schemas.microsoft.com/office/drawing/2016/ink" xmlns:am3d="http://schemas.microsoft.com/office/drawing/2017/model3d" xmlns:o="urn:schemas-microsoft-com:office:office" xmlns:r="http://schemas.openxmlformats.org/officeDocument/2006/relationships" xmlns:m="http://schemas.openxmlformats.org/officeDocument/2006/math" xmlns:v="urn:schemas-microsoft-com:vml" xmlns:wp14="http://schemas.microsoft.com/office/word/2010/wordprocessingDrawing" xmlns:wp="http://schemas.openxmlformats.org/drawingml/2006/wordprocessingDrawing" xmlns:w10="urn:schemas-microsoft-com:office:word" xmlns:w="http://schemas.openxmlformats.org/wordprocessingml/2006/main" xmlns:w14="http://schemas.microsoft.com/office/word/2010/wordml" xmlns:w15="http://schemas.microsoft.com/office/word/2012/wordml" xmlns:w16cid="http://schemas.microsoft.com/office/word/2016/wordml/cid" xmlns:w16se="http://schemas.microsoft.com/office/word/2015/wordml/symex" xmlns:wpg="http://schemas.microsoft.com/office/word/2010/wordprocessingGroup" xmlns:wpi="http://schemas.microsoft.com/office/word/2010/wordprocessingInk" xmlns:wne="http://schemas.microsoft.com/office/word/2006/wordml" xmlns:wps="http://schemas.microsoft.com/office/word/2010/wordprocessingShape" mc:Ignorable="w14 w15 w16se w16cid wp14">
+<w:footnotes xmlns:wpc="http://schemas.microsoft.com/office/word/2010/wordprocessingCanvas" xmlns:cx="http://schemas.microsoft.com/office/drawing/2014/chartex" xmlns:cx1="http://schemas.microsoft.com/office/drawing/2015/9/8/chartex" xmlns:cx2="http://schemas.microsoft.com/office/drawing/2015/10/21/chartex" xmlns:cx3="http://schemas.microsoft.com/office/drawing/2016/5/9/chartex" xmlns:cx4="http://schemas.microsoft.com/office/drawing/2016/5/10/chartex" xmlns:cx5="http://schemas.microsoft.com/office/drawing/2016/5/11/chartex" xmlns:cx6="http://schemas.microsoft.com/office/drawing/2016/5/12/chartex" xmlns:cx7="http://schemas.microsoft.com/office/drawing/2016/5/13/chartex" xmlns:cx8="http://schemas.microsoft.com/office/drawing/2016/5/14/chartex" xmlns:mc="http://schemas.openxmlformats.org/markup-compatibility/2006" xmlns:aink="http://schemas.microsoft.com/office/drawing/2016/ink" xmlns:am3d="http://schemas.microsoft.com/office/drawing/2017/model3d" xmlns:o="urn:schemas-microsoft-com:office:office" xmlns:oel="http://schemas.microsoft.com/office/2019/extlst" xmlns:r="http://schemas.openxmlformats.org/officeDocument/2006/relationships" xmlns:m="http://schemas.openxmlformats.org/officeDocument/2006/math" xmlns:v="urn:schemas-microsoft-com:vml" xmlns:wp14="http://schemas.microsoft.com/office/word/2010/wordprocessingDrawing" xmlns:wp="http://schemas.openxmlformats.org/drawingml/2006/wordprocessingDrawing" xmlns:w10="urn:schemas-microsoft-com:office:word" xmlns:w="http://schemas.openxmlformats.org/wordprocessingml/2006/main" xmlns:w14="http://schemas.microsoft.com/office/word/2010/wordml" xmlns:w15="http://schemas.microsoft.com/office/word/2012/wordml" xmlns:w16cex="http://schemas.microsoft.com/office/word/2018/wordml/cex" xmlns:w16cid="http://schemas.microsoft.com/office/word/2016/wordml/cid" xmlns:w16="http://schemas.microsoft.com/office/word/2018/wordml" xmlns:w16du="http://schemas.microsoft.com/office/word/2023/wordml/word16du" xmlns:w16sdtdh="http://schemas.microsoft.com/office/word/2020/wordml/sdtdatahash" xmlns:w16se="http://schemas.microsoft.com/office/word/2015/wordml/symex" xmlns:wpg="http://schemas.microsoft.com/office/word/2010/wordprocessingGroup" xmlns:wpi="http://schemas.microsoft.com/office/word/2010/wordprocessingInk" xmlns:wne="http://schemas.microsoft.com/office/word/2006/wordml" xmlns:wps="http://schemas.microsoft.com/office/word/2010/wordprocessingShape" mc:Ignorable="w14 w15 w16se w16cid w16 w16cex w16sdtdh wp14">
   <w:footnote w:type="separator" w:id="-1">
     <w:p>
       <w:pPr>
@@ -5502,7 +5492,7 @@
 </file>
 
 <file path=word/header1.xml><?xml version="1.0" encoding="utf-8"?>
-<w:hdr xmlns:wpc="http://schemas.microsoft.com/office/word/2010/wordprocessingCanvas" xmlns:cx="http://schemas.microsoft.com/office/drawing/2014/chartex" xmlns:cx1="http://schemas.microsoft.com/office/drawing/2015/9/8/chartex" xmlns:cx2="http://schemas.microsoft.com/office/drawing/2015/10/21/chartex" xmlns:cx3="http://schemas.microsoft.com/office/drawing/2016/5/9/chartex" xmlns:cx4="http://schemas.microsoft.com/office/drawing/2016/5/10/chartex" xmlns:cx5="http://schemas.microsoft.com/office/drawing/2016/5/11/chartex" xmlns:cx6="http://schemas.microsoft.com/office/drawing/2016/5/12/chartex" xmlns:cx7="http://schemas.microsoft.com/office/drawing/2016/5/13/chartex" xmlns:cx8="http://schemas.microsoft.com/office/drawing/2016/5/14/chartex" xmlns:mc="http://schemas.openxmlformats.org/markup-compatibility/2006" xmlns:aink="http://schemas.microsoft.com/office/drawing/2016/ink" xmlns:am3d="http://schemas.microsoft.com/office/drawing/2017/model3d" xmlns:o="urn:schemas-microsoft-com:office:office" xmlns:r="http://schemas.openxmlformats.org/officeDocument/2006/relationships" xmlns:m="http://schemas.openxmlformats.org/officeDocument/2006/math" xmlns:v="urn:schemas-microsoft-com:vml" xmlns:wp14="http://schemas.microsoft.com/office/word/2010/wordprocessingDrawing" xmlns:wp="http://schemas.openxmlformats.org/drawingml/2006/wordprocessingDrawing" xmlns:w10="urn:schemas-microsoft-com:office:word" xmlns:w="http://schemas.openxmlformats.org/wordprocessingml/2006/main" xmlns:w14="http://schemas.microsoft.com/office/word/2010/wordml" xmlns:w15="http://schemas.microsoft.com/office/word/2012/wordml" xmlns:w16cid="http://schemas.microsoft.com/office/word/2016/wordml/cid" xmlns:w16se="http://schemas.microsoft.com/office/word/2015/wordml/symex" xmlns:wpg="http://schemas.microsoft.com/office/word/2010/wordprocessingGroup" xmlns:wpi="http://schemas.microsoft.com/office/word/2010/wordprocessingInk" xmlns:wne="http://schemas.microsoft.com/office/word/2006/wordml" xmlns:wps="http://schemas.microsoft.com/office/word/2010/wordprocessingShape" mc:Ignorable="w14 w15 w16se w16cid wp14">
+<w:hdr xmlns:wpc="http://schemas.microsoft.com/office/word/2010/wordprocessingCanvas" xmlns:cx="http://schemas.microsoft.com/office/drawing/2014/chartex" xmlns:cx1="http://schemas.microsoft.com/office/drawing/2015/9/8/chartex" xmlns:cx2="http://schemas.microsoft.com/office/drawing/2015/10/21/chartex" xmlns:cx3="http://schemas.microsoft.com/office/drawing/2016/5/9/chartex" xmlns:cx4="http://schemas.microsoft.com/office/drawing/2016/5/10/chartex" xmlns:cx5="http://schemas.microsoft.com/office/drawing/2016/5/11/chartex" xmlns:cx6="http://schemas.microsoft.com/office/drawing/2016/5/12/chartex" xmlns:cx7="http://schemas.microsoft.com/office/drawing/2016/5/13/chartex" xmlns:cx8="http://schemas.microsoft.com/office/drawing/2016/5/14/chartex" xmlns:mc="http://schemas.openxmlformats.org/markup-compatibility/2006" xmlns:aink="http://schemas.microsoft.com/office/drawing/2016/ink" xmlns:am3d="http://schemas.microsoft.com/office/drawing/2017/model3d" xmlns:o="urn:schemas-microsoft-com:office:office" xmlns:oel="http://schemas.microsoft.com/office/2019/extlst" xmlns:r="http://schemas.openxmlformats.org/officeDocument/2006/relationships" xmlns:m="http://schemas.openxmlformats.org/officeDocument/2006/math" xmlns:v="urn:schemas-microsoft-com:vml" xmlns:wp14="http://schemas.microsoft.com/office/word/2010/wordprocessingDrawing" xmlns:wp="http://schemas.openxmlformats.org/drawingml/2006/wordprocessingDrawing" xmlns:w10="urn:schemas-microsoft-com:office:word" xmlns:w="http://schemas.openxmlformats.org/wordprocessingml/2006/main" xmlns:w14="http://schemas.microsoft.com/office/word/2010/wordml" xmlns:w15="http://schemas.microsoft.com/office/word/2012/wordml" xmlns:w16cex="http://schemas.microsoft.com/office/word/2018/wordml/cex" xmlns:w16cid="http://schemas.microsoft.com/office/word/2016/wordml/cid" xmlns:w16="http://schemas.microsoft.com/office/word/2018/wordml" xmlns:w16du="http://schemas.microsoft.com/office/word/2023/wordml/word16du" xmlns:w16sdtdh="http://schemas.microsoft.com/office/word/2020/wordml/sdtdatahash" xmlns:w16se="http://schemas.microsoft.com/office/word/2015/wordml/symex" xmlns:wpg="http://schemas.microsoft.com/office/word/2010/wordprocessingGroup" xmlns:wpi="http://schemas.microsoft.com/office/word/2010/wordprocessingInk" xmlns:wne="http://schemas.microsoft.com/office/word/2006/wordml" xmlns:wps="http://schemas.microsoft.com/office/word/2010/wordprocessingShape" mc:Ignorable="w14 w15 w16se w16cid w16 w16cex w16sdtdh wp14">
   <w:p>
     <w:pPr>
       <w:pStyle w:val="Header"/>
@@ -5542,7 +5532,7 @@
 </file>
 
 <file path=word/header2.xml><?xml version="1.0" encoding="utf-8"?>
-<w:hdr xmlns:wpc="http://schemas.microsoft.com/office/word/2010/wordprocessingCanvas" xmlns:cx="http://schemas.microsoft.com/office/drawing/2014/chartex" xmlns:cx1="http://schemas.microsoft.com/office/drawing/2015/9/8/chartex" xmlns:cx2="http://schemas.microsoft.com/office/drawing/2015/10/21/chartex" xmlns:cx3="http://schemas.microsoft.com/office/drawing/2016/5/9/chartex" xmlns:cx4="http://schemas.microsoft.com/office/drawing/2016/5/10/chartex" xmlns:cx5="http://schemas.microsoft.com/office/drawing/2016/5/11/chartex" xmlns:cx6="http://schemas.microsoft.com/office/drawing/2016/5/12/chartex" xmlns:cx7="http://schemas.microsoft.com/office/drawing/2016/5/13/chartex" xmlns:cx8="http://schemas.microsoft.com/office/drawing/2016/5/14/chartex" xmlns:mc="http://schemas.openxmlformats.org/markup-compatibility/2006" xmlns:aink="http://schemas.microsoft.com/office/drawing/2016/ink" xmlns:am3d="http://schemas.microsoft.com/office/drawing/2017/model3d" xmlns:o="urn:schemas-microsoft-com:office:office" xmlns:r="http://schemas.openxmlformats.org/officeDocument/2006/relationships" xmlns:m="http://schemas.openxmlformats.org/officeDocument/2006/math" xmlns:v="urn:schemas-microsoft-com:vml" xmlns:wp14="http://schemas.microsoft.com/office/word/2010/wordprocessingDrawing" xmlns:wp="http://schemas.openxmlformats.org/drawingml/2006/wordprocessingDrawing" xmlns:w10="urn:schemas-microsoft-com:office:word" xmlns:w="http://schemas.openxmlformats.org/wordprocessingml/2006/main" xmlns:w14="http://schemas.microsoft.com/office/word/2010/wordml" xmlns:w15="http://schemas.microsoft.com/office/word/2012/wordml" xmlns:w16cid="http://schemas.microsoft.com/office/word/2016/wordml/cid" xmlns:w16se="http://schemas.microsoft.com/office/word/2015/wordml/symex" xmlns:wpg="http://schemas.microsoft.com/office/word/2010/wordprocessingGroup" xmlns:wpi="http://schemas.microsoft.com/office/word/2010/wordprocessingInk" xmlns:wne="http://schemas.microsoft.com/office/word/2006/wordml" xmlns:wps="http://schemas.microsoft.com/office/word/2010/wordprocessingShape" mc:Ignorable="w14 w15 w16se w16cid wp14">
+<w:hdr xmlns:wpc="http://schemas.microsoft.com/office/word/2010/wordprocessingCanvas" xmlns:cx="http://schemas.microsoft.com/office/drawing/2014/chartex" xmlns:cx1="http://schemas.microsoft.com/office/drawing/2015/9/8/chartex" xmlns:cx2="http://schemas.microsoft.com/office/drawing/2015/10/21/chartex" xmlns:cx3="http://schemas.microsoft.com/office/drawing/2016/5/9/chartex" xmlns:cx4="http://schemas.microsoft.com/office/drawing/2016/5/10/chartex" xmlns:cx5="http://schemas.microsoft.com/office/drawing/2016/5/11/chartex" xmlns:cx6="http://schemas.microsoft.com/office/drawing/2016/5/12/chartex" xmlns:cx7="http://schemas.microsoft.com/office/drawing/2016/5/13/chartex" xmlns:cx8="http://schemas.microsoft.com/office/drawing/2016/5/14/chartex" xmlns:mc="http://schemas.openxmlformats.org/markup-compatibility/2006" xmlns:aink="http://schemas.microsoft.com/office/drawing/2016/ink" xmlns:am3d="http://schemas.microsoft.com/office/drawing/2017/model3d" xmlns:o="urn:schemas-microsoft-com:office:office" xmlns:oel="http://schemas.microsoft.com/office/2019/extlst" xmlns:r="http://schemas.openxmlformats.org/officeDocument/2006/relationships" xmlns:m="http://schemas.openxmlformats.org/officeDocument/2006/math" xmlns:v="urn:schemas-microsoft-com:vml" xmlns:wp14="http://schemas.microsoft.com/office/word/2010/wordprocessingDrawing" xmlns:wp="http://schemas.openxmlformats.org/drawingml/2006/wordprocessingDrawing" xmlns:w10="urn:schemas-microsoft-com:office:word" xmlns:w="http://schemas.openxmlformats.org/wordprocessingml/2006/main" xmlns:w14="http://schemas.microsoft.com/office/word/2010/wordml" xmlns:w15="http://schemas.microsoft.com/office/word/2012/wordml" xmlns:w16cex="http://schemas.microsoft.com/office/word/2018/wordml/cex" xmlns:w16cid="http://schemas.microsoft.com/office/word/2016/wordml/cid" xmlns:w16="http://schemas.microsoft.com/office/word/2018/wordml" xmlns:w16du="http://schemas.microsoft.com/office/word/2023/wordml/word16du" xmlns:w16sdtdh="http://schemas.microsoft.com/office/word/2020/wordml/sdtdatahash" xmlns:w16se="http://schemas.microsoft.com/office/word/2015/wordml/symex" xmlns:wpg="http://schemas.microsoft.com/office/word/2010/wordprocessingGroup" xmlns:wpi="http://schemas.microsoft.com/office/word/2010/wordprocessingInk" xmlns:wne="http://schemas.microsoft.com/office/word/2006/wordml" xmlns:wps="http://schemas.microsoft.com/office/word/2010/wordprocessingShape" mc:Ignorable="w14 w15 w16se w16cid w16 w16cex w16sdtdh wp14">
   <w:p>
     <w:pPr>
       <w:pStyle w:val="Header"/>
@@ -5561,7 +5551,7 @@
 </file>
 
 <file path=word/numbering.xml><?xml version="1.0" encoding="utf-8"?>
-<w:numbering xmlns:wpc="http://schemas.microsoft.com/office/word/2010/wordprocessingCanvas" xmlns:cx="http://schemas.microsoft.com/office/drawing/2014/chartex" xmlns:cx1="http://schemas.microsoft.com/office/drawing/2015/9/8/chartex" xmlns:cx2="http://schemas.microsoft.com/office/drawing/2015/10/21/chartex" xmlns:cx3="http://schemas.microsoft.com/office/drawing/2016/5/9/chartex" xmlns:cx4="http://schemas.microsoft.com/office/drawing/2016/5/10/chartex" xmlns:cx5="http://schemas.microsoft.com/office/drawing/2016/5/11/chartex" xmlns:cx6="http://schemas.microsoft.com/office/drawing/2016/5/12/chartex" xmlns:cx7="http://schemas.microsoft.com/office/drawing/2016/5/13/chartex" xmlns:cx8="http://schemas.microsoft.com/office/drawing/2016/5/14/chartex" xmlns:mc="http://schemas.openxmlformats.org/markup-compatibility/2006" xmlns:aink="http://schemas.microsoft.com/office/drawing/2016/ink" xmlns:am3d="http://schemas.microsoft.com/office/drawing/2017/model3d" xmlns:o="urn:schemas-microsoft-com:office:office" xmlns:r="http://schemas.openxmlformats.org/officeDocument/2006/relationships" xmlns:m="http://schemas.openxmlformats.org/officeDocument/2006/math" xmlns:v="urn:schemas-microsoft-com:vml" xmlns:wp14="http://schemas.microsoft.com/office/word/2010/wordprocessingDrawing" xmlns:wp="http://schemas.openxmlformats.org/drawingml/2006/wordprocessingDrawing" xmlns:w10="urn:schemas-microsoft-com:office:word" xmlns:w="http://schemas.openxmlformats.org/wordprocessingml/2006/main" xmlns:w14="http://schemas.microsoft.com/office/word/2010/wordml" xmlns:w15="http://schemas.microsoft.com/office/word/2012/wordml" xmlns:w16cid="http://schemas.microsoft.com/office/word/2016/wordml/cid" xmlns:w16se="http://schemas.microsoft.com/office/word/2015/wordml/symex" xmlns:wpg="http://schemas.microsoft.com/office/word/2010/wordprocessingGroup" xmlns:wpi="http://schemas.microsoft.com/office/word/2010/wordprocessingInk" xmlns:wne="http://schemas.microsoft.com/office/word/2006/wordml" xmlns:wps="http://schemas.microsoft.com/office/word/2010/wordprocessingShape" mc:Ignorable="w14 w15 w16se w16cid wp14">
+<w:numbering xmlns:wpc="http://schemas.microsoft.com/office/word/2010/wordprocessingCanvas" xmlns:cx="http://schemas.microsoft.com/office/drawing/2014/chartex" xmlns:cx1="http://schemas.microsoft.com/office/drawing/2015/9/8/chartex" xmlns:cx2="http://schemas.microsoft.com/office/drawing/2015/10/21/chartex" xmlns:cx3="http://schemas.microsoft.com/office/drawing/2016/5/9/chartex" xmlns:cx4="http://schemas.microsoft.com/office/drawing/2016/5/10/chartex" xmlns:cx5="http://schemas.microsoft.com/office/drawing/2016/5/11/chartex" xmlns:cx6="http://schemas.microsoft.com/office/drawing/2016/5/12/chartex" xmlns:cx7="http://schemas.microsoft.com/office/drawing/2016/5/13/chartex" xmlns:cx8="http://schemas.microsoft.com/office/drawing/2016/5/14/chartex" xmlns:mc="http://schemas.openxmlformats.org/markup-compatibility/2006" xmlns:aink="http://schemas.microsoft.com/office/drawing/2016/ink" xmlns:am3d="http://schemas.microsoft.com/office/drawing/2017/model3d" xmlns:o="urn:schemas-microsoft-com:office:office" xmlns:oel="http://schemas.microsoft.com/office/2019/extlst" xmlns:r="http://schemas.openxmlformats.org/officeDocument/2006/relationships" xmlns:m="http://schemas.openxmlformats.org/officeDocument/2006/math" xmlns:v="urn:schemas-microsoft-com:vml" xmlns:wp14="http://schemas.microsoft.com/office/word/2010/wordprocessingDrawing" xmlns:wp="http://schemas.openxmlformats.org/drawingml/2006/wordprocessingDrawing" xmlns:w10="urn:schemas-microsoft-com:office:word" xmlns:w="http://schemas.openxmlformats.org/wordprocessingml/2006/main" xmlns:w14="http://schemas.microsoft.com/office/word/2010/wordml" xmlns:w15="http://schemas.microsoft.com/office/word/2012/wordml" xmlns:w16cex="http://schemas.microsoft.com/office/word/2018/wordml/cex" xmlns:w16cid="http://schemas.microsoft.com/office/word/2016/wordml/cid" xmlns:w16="http://schemas.microsoft.com/office/word/2018/wordml" xmlns:w16du="http://schemas.microsoft.com/office/word/2023/wordml/word16du" xmlns:w16sdtdh="http://schemas.microsoft.com/office/word/2020/wordml/sdtdatahash" xmlns:w16se="http://schemas.microsoft.com/office/word/2015/wordml/symex" xmlns:wpg="http://schemas.microsoft.com/office/word/2010/wordprocessingGroup" xmlns:wpi="http://schemas.microsoft.com/office/word/2010/wordprocessingInk" xmlns:wne="http://schemas.microsoft.com/office/word/2006/wordml" xmlns:wps="http://schemas.microsoft.com/office/word/2010/wordprocessingShape" mc:Ignorable="w14 w15 w16se w16cid w16 w16cex w16sdtdh wp14">
   <w:abstractNum w:abstractNumId="0" w15:restartNumberingAfterBreak="0">
     <w:nsid w:val="2D414129"/>
     <w:multiLevelType w:val="hybridMultilevel"/>
@@ -6159,29 +6149,29 @@
       </w:rPr>
     </w:lvl>
   </w:abstractNum>
-  <w:num w:numId="1">
+  <w:num w:numId="1" w16cid:durableId="1701858740">
     <w:abstractNumId w:val="2"/>
   </w:num>
-  <w:num w:numId="2">
+  <w:num w:numId="2" w16cid:durableId="1800798426">
     <w:abstractNumId w:val="3"/>
   </w:num>
-  <w:num w:numId="3">
+  <w:num w:numId="3" w16cid:durableId="1968509716">
     <w:abstractNumId w:val="1"/>
   </w:num>
-  <w:num w:numId="4">
+  <w:num w:numId="4" w16cid:durableId="756513869">
     <w:abstractNumId w:val="5"/>
   </w:num>
-  <w:num w:numId="5">
+  <w:num w:numId="5" w16cid:durableId="819004269">
     <w:abstractNumId w:val="0"/>
   </w:num>
-  <w:num w:numId="6">
+  <w:num w:numId="6" w16cid:durableId="1354646522">
     <w:abstractNumId w:val="4"/>
   </w:num>
 </w:numbering>
 </file>
 
 <file path=word/styles.xml><?xml version="1.0" encoding="utf-8"?>
-<w:styles xmlns:mc="http://schemas.openxmlformats.org/markup-compatibility/2006" xmlns:r="http://schemas.openxmlformats.org/officeDocument/2006/relationships" xmlns:w="http://schemas.openxmlformats.org/wordprocessingml/2006/main" xmlns:w14="http://schemas.microsoft.com/office/word/2010/wordml" xmlns:w15="http://schemas.microsoft.com/office/word/2012/wordml" xmlns:w16cid="http://schemas.microsoft.com/office/word/2016/wordml/cid" xmlns:w16se="http://schemas.microsoft.com/office/word/2015/wordml/symex" mc:Ignorable="w14 w15 w16se w16cid">
+<w:styles xmlns:mc="http://schemas.openxmlformats.org/markup-compatibility/2006" xmlns:r="http://schemas.openxmlformats.org/officeDocument/2006/relationships" xmlns:w="http://schemas.openxmlformats.org/wordprocessingml/2006/main" xmlns:w14="http://schemas.microsoft.com/office/word/2010/wordml" xmlns:w15="http://schemas.microsoft.com/office/word/2012/wordml" xmlns:w16cex="http://schemas.microsoft.com/office/word/2018/wordml/cex" xmlns:w16cid="http://schemas.microsoft.com/office/word/2016/wordml/cid" xmlns:w16="http://schemas.microsoft.com/office/word/2018/wordml" xmlns:w16sdtdh="http://schemas.microsoft.com/office/word/2020/wordml/sdtdatahash" xmlns:w16se="http://schemas.microsoft.com/office/word/2015/wordml/symex" mc:Ignorable="w14 w15 w16se w16cid w16 w16cex w16sdtdh">
   <w:docDefaults>
     <w:rPrDefault>
       <w:rPr>
@@ -6303,6 +6293,7 @@
     <w:lsdException w:name="HTML Sample" w:semiHidden="1" w:unhideWhenUsed="1"/>
     <w:lsdException w:name="HTML Typewriter" w:semiHidden="1" w:unhideWhenUsed="1"/>
     <w:lsdException w:name="HTML Variable" w:semiHidden="1" w:unhideWhenUsed="1"/>
+    <w:lsdException w:name="Normal Table" w:semiHidden="1" w:unhideWhenUsed="1"/>
     <w:lsdException w:name="annotation subject" w:semiHidden="1" w:unhideWhenUsed="1"/>
     <w:lsdException w:name="No List" w:semiHidden="1" w:unhideWhenUsed="1"/>
     <w:lsdException w:name="Outline List 1" w:semiHidden="1" w:unhideWhenUsed="1"/>
@@ -6345,8 +6336,11 @@
     <w:lsdException w:name="Table Contemporary" w:semiHidden="1" w:unhideWhenUsed="1"/>
     <w:lsdException w:name="Table Elegant" w:semiHidden="1" w:unhideWhenUsed="1"/>
     <w:lsdException w:name="Table Professional" w:semiHidden="1" w:unhideWhenUsed="1"/>
+    <w:lsdException w:name="Table Subtle 1" w:semiHidden="1" w:unhideWhenUsed="1"/>
     <w:lsdException w:name="Table Subtle 2" w:semiHidden="1" w:unhideWhenUsed="1"/>
     <w:lsdException w:name="Table Web 1" w:semiHidden="1" w:unhideWhenUsed="1"/>
+    <w:lsdException w:name="Table Web 2" w:semiHidden="1" w:unhideWhenUsed="1"/>
+    <w:lsdException w:name="Table Web 3" w:semiHidden="1" w:unhideWhenUsed="1"/>
     <w:lsdException w:name="Balloon Text" w:semiHidden="1" w:unhideWhenUsed="1"/>
     <w:lsdException w:name="Table Grid" w:uiPriority="39"/>
     <w:lsdException w:name="Table Theme" w:semiHidden="1" w:unhideWhenUsed="1"/>
@@ -6968,7 +6962,7 @@
 </file>
 
 <file path=word/glossary/document.xml><?xml version="1.0" encoding="utf-8"?>
-<w:glossaryDocument xmlns:wpc="http://schemas.microsoft.com/office/word/2010/wordprocessingCanvas" xmlns:cx="http://schemas.microsoft.com/office/drawing/2014/chartex" xmlns:cx1="http://schemas.microsoft.com/office/drawing/2015/9/8/chartex" xmlns:cx2="http://schemas.microsoft.com/office/drawing/2015/10/21/chartex" xmlns:cx3="http://schemas.microsoft.com/office/drawing/2016/5/9/chartex" xmlns:cx4="http://schemas.microsoft.com/office/drawing/2016/5/10/chartex" xmlns:cx5="http://schemas.microsoft.com/office/drawing/2016/5/11/chartex" xmlns:cx6="http://schemas.microsoft.com/office/drawing/2016/5/12/chartex" xmlns:cx7="http://schemas.microsoft.com/office/drawing/2016/5/13/chartex" xmlns:cx8="http://schemas.microsoft.com/office/drawing/2016/5/14/chartex" xmlns:mc="http://schemas.openxmlformats.org/markup-compatibility/2006" xmlns:aink="http://schemas.microsoft.com/office/drawing/2016/ink" xmlns:am3d="http://schemas.microsoft.com/office/drawing/2017/model3d" xmlns:o="urn:schemas-microsoft-com:office:office" xmlns:r="http://schemas.openxmlformats.org/officeDocument/2006/relationships" xmlns:m="http://schemas.openxmlformats.org/officeDocument/2006/math" xmlns:v="urn:schemas-microsoft-com:vml" xmlns:wp14="http://schemas.microsoft.com/office/word/2010/wordprocessingDrawing" xmlns:wp="http://schemas.openxmlformats.org/drawingml/2006/wordprocessingDrawing" xmlns:w10="urn:schemas-microsoft-com:office:word" xmlns:w="http://schemas.openxmlformats.org/wordprocessingml/2006/main" xmlns:w14="http://schemas.microsoft.com/office/word/2010/wordml" xmlns:w15="http://schemas.microsoft.com/office/word/2012/wordml" xmlns:w16cid="http://schemas.microsoft.com/office/word/2016/wordml/cid" xmlns:w16se="http://schemas.microsoft.com/office/word/2015/wordml/symex" xmlns:wpg="http://schemas.microsoft.com/office/word/2010/wordprocessingGroup" xmlns:wpi="http://schemas.microsoft.com/office/word/2010/wordprocessingInk" xmlns:wne="http://schemas.microsoft.com/office/word/2006/wordml" xmlns:wps="http://schemas.microsoft.com/office/word/2010/wordprocessingShape" mc:Ignorable="w14 w15 w16se w16cid wp14">
+<w:glossaryDocument xmlns:wpc="http://schemas.microsoft.com/office/word/2010/wordprocessingCanvas" xmlns:cx="http://schemas.microsoft.com/office/drawing/2014/chartex" xmlns:cx1="http://schemas.microsoft.com/office/drawing/2015/9/8/chartex" xmlns:cx2="http://schemas.microsoft.com/office/drawing/2015/10/21/chartex" xmlns:cx3="http://schemas.microsoft.com/office/drawing/2016/5/9/chartex" xmlns:cx4="http://schemas.microsoft.com/office/drawing/2016/5/10/chartex" xmlns:cx5="http://schemas.microsoft.com/office/drawing/2016/5/11/chartex" xmlns:cx6="http://schemas.microsoft.com/office/drawing/2016/5/12/chartex" xmlns:cx7="http://schemas.microsoft.com/office/drawing/2016/5/13/chartex" xmlns:cx8="http://schemas.microsoft.com/office/drawing/2016/5/14/chartex" xmlns:mc="http://schemas.openxmlformats.org/markup-compatibility/2006" xmlns:aink="http://schemas.microsoft.com/office/drawing/2016/ink" xmlns:am3d="http://schemas.microsoft.com/office/drawing/2017/model3d" xmlns:o="urn:schemas-microsoft-com:office:office" xmlns:oel="http://schemas.microsoft.com/office/2019/extlst" xmlns:r="http://schemas.openxmlformats.org/officeDocument/2006/relationships" xmlns:m="http://schemas.openxmlformats.org/officeDocument/2006/math" xmlns:v="urn:schemas-microsoft-com:vml" xmlns:wp14="http://schemas.microsoft.com/office/word/2010/wordprocessingDrawing" xmlns:wp="http://schemas.openxmlformats.org/drawingml/2006/wordprocessingDrawing" xmlns:w10="urn:schemas-microsoft-com:office:word" xmlns:w="http://schemas.openxmlformats.org/wordprocessingml/2006/main" xmlns:w14="http://schemas.microsoft.com/office/word/2010/wordml" xmlns:w15="http://schemas.microsoft.com/office/word/2012/wordml" xmlns:w16cex="http://schemas.microsoft.com/office/word/2018/wordml/cex" xmlns:w16cid="http://schemas.microsoft.com/office/word/2016/wordml/cid" xmlns:w16="http://schemas.microsoft.com/office/word/2018/wordml" xmlns:w16du="http://schemas.microsoft.com/office/word/2023/wordml/word16du" xmlns:w16sdtdh="http://schemas.microsoft.com/office/word/2020/wordml/sdtdatahash" xmlns:w16se="http://schemas.microsoft.com/office/word/2015/wordml/symex" xmlns:wpg="http://schemas.microsoft.com/office/word/2010/wordprocessingGroup" xmlns:wpi="http://schemas.microsoft.com/office/word/2010/wordprocessingInk" xmlns:wne="http://schemas.microsoft.com/office/word/2006/wordml" xmlns:wps="http://schemas.microsoft.com/office/word/2010/wordprocessingShape" mc:Ignorable="w14 w15 w16se w16cid w16 w16cex w16sdtdh wp14">
   <w:docParts>
     <w:docPart>
       <w:docPartPr>
@@ -7131,7 +7125,7 @@
 </file>
 
 <file path=word/glossary/fontTable.xml><?xml version="1.0" encoding="utf-8"?>
-<w:fonts xmlns:mc="http://schemas.openxmlformats.org/markup-compatibility/2006" xmlns:r="http://schemas.openxmlformats.org/officeDocument/2006/relationships" xmlns:w="http://schemas.openxmlformats.org/wordprocessingml/2006/main" xmlns:w14="http://schemas.microsoft.com/office/word/2010/wordml" xmlns:w15="http://schemas.microsoft.com/office/word/2012/wordml" xmlns:w16cid="http://schemas.microsoft.com/office/word/2016/wordml/cid" xmlns:w16se="http://schemas.microsoft.com/office/word/2015/wordml/symex" mc:Ignorable="w14 w15 w16se w16cid">
+<w:fonts xmlns:mc="http://schemas.openxmlformats.org/markup-compatibility/2006" xmlns:r="http://schemas.openxmlformats.org/officeDocument/2006/relationships" xmlns:w="http://schemas.openxmlformats.org/wordprocessingml/2006/main" xmlns:w14="http://schemas.microsoft.com/office/word/2010/wordml" xmlns:w15="http://schemas.microsoft.com/office/word/2012/wordml" xmlns:w16cex="http://schemas.microsoft.com/office/word/2018/wordml/cex" xmlns:w16cid="http://schemas.microsoft.com/office/word/2016/wordml/cid" xmlns:w16="http://schemas.microsoft.com/office/word/2018/wordml" xmlns:w16sdtdh="http://schemas.microsoft.com/office/word/2020/wordml/sdtdatahash" xmlns:w16se="http://schemas.microsoft.com/office/word/2015/wordml/symex" mc:Ignorable="w14 w15 w16se w16cid w16 w16cex w16sdtdh">
   <w:font w:name="Times New Roman">
     <w:panose1 w:val="02020603050405020304"/>
     <w:charset w:val="00"/>
@@ -7144,7 +7138,7 @@
     <w:charset w:val="00"/>
     <w:family w:val="swiss"/>
     <w:pitch w:val="variable"/>
-    <w:sig w:usb0="E0002AFF" w:usb1="C000247B" w:usb2="00000009" w:usb3="00000000" w:csb0="000001FF" w:csb1="00000000"/>
+    <w:sig w:usb0="E4002EFF" w:usb1="C200247B" w:usb2="00000009" w:usb3="00000000" w:csb0="000001FF" w:csb1="00000000"/>
   </w:font>
   <w:font w:name="Segoe UI">
     <w:panose1 w:val="020B0502040204020203"/>
@@ -7165,27 +7159,27 @@
     <w:charset w:val="00"/>
     <w:family w:val="swiss"/>
     <w:pitch w:val="variable"/>
-    <w:sig w:usb0="E0002EFF" w:usb1="C0007843" w:usb2="00000009" w:usb3="00000000" w:csb0="000001FF" w:csb1="00000000"/>
+    <w:sig w:usb0="E0002EFF" w:usb1="C000785B" w:usb2="00000009" w:usb3="00000000" w:csb0="000001FF" w:csb1="00000000"/>
   </w:font>
   <w:font w:name="Verdana">
     <w:panose1 w:val="020B0604030504040204"/>
     <w:charset w:val="00"/>
     <w:family w:val="swiss"/>
     <w:pitch w:val="variable"/>
-    <w:sig w:usb0="A10006FF" w:usb1="4000205B" w:usb2="00000010" w:usb3="00000000" w:csb0="0000019F" w:csb1="00000000"/>
+    <w:sig w:usb0="A00006FF" w:usb1="4000205B" w:usb2="00000010" w:usb3="00000000" w:csb0="0000019F" w:csb1="00000000"/>
   </w:font>
   <w:font w:name="Calibri Light">
     <w:panose1 w:val="020F0302020204030204"/>
     <w:charset w:val="00"/>
     <w:family w:val="swiss"/>
     <w:pitch w:val="variable"/>
-    <w:sig w:usb0="E0002AFF" w:usb1="C000247B" w:usb2="00000009" w:usb3="00000000" w:csb0="000001FF" w:csb1="00000000"/>
+    <w:sig w:usb0="E4002EFF" w:usb1="C200247B" w:usb2="00000009" w:usb3="00000000" w:csb0="000001FF" w:csb1="00000000"/>
   </w:font>
 </w:fonts>
 </file>
 
 <file path=word/glossary/settings.xml><?xml version="1.0" encoding="utf-8"?>
-<w:settings xmlns:mc="http://schemas.openxmlformats.org/markup-compatibility/2006" xmlns:o="urn:schemas-microsoft-com:office:office" xmlns:r="http://schemas.openxmlformats.org/officeDocument/2006/relationships" xmlns:m="http://schemas.openxmlformats.org/officeDocument/2006/math" xmlns:v="urn:schemas-microsoft-com:vml" xmlns:w10="urn:schemas-microsoft-com:office:word" xmlns:w="http://schemas.openxmlformats.org/wordprocessingml/2006/main" xmlns:w14="http://schemas.microsoft.com/office/word/2010/wordml" xmlns:w15="http://schemas.microsoft.com/office/word/2012/wordml" xmlns:w16cid="http://schemas.microsoft.com/office/word/2016/wordml/cid" xmlns:w16se="http://schemas.microsoft.com/office/word/2015/wordml/symex" xmlns:sl="http://schemas.openxmlformats.org/schemaLibrary/2006/main" mc:Ignorable="w14 w15 w16se w16cid">
+<w:settings xmlns:mc="http://schemas.openxmlformats.org/markup-compatibility/2006" xmlns:o="urn:schemas-microsoft-com:office:office" xmlns:r="http://schemas.openxmlformats.org/officeDocument/2006/relationships" xmlns:m="http://schemas.openxmlformats.org/officeDocument/2006/math" xmlns:v="urn:schemas-microsoft-com:vml" xmlns:w10="urn:schemas-microsoft-com:office:word" xmlns:w="http://schemas.openxmlformats.org/wordprocessingml/2006/main" xmlns:w14="http://schemas.microsoft.com/office/word/2010/wordml" xmlns:w15="http://schemas.microsoft.com/office/word/2012/wordml" xmlns:w16cex="http://schemas.microsoft.com/office/word/2018/wordml/cex" xmlns:w16cid="http://schemas.microsoft.com/office/word/2016/wordml/cid" xmlns:w16="http://schemas.microsoft.com/office/word/2018/wordml" xmlns:w16sdtdh="http://schemas.microsoft.com/office/word/2020/wordml/sdtdatahash" xmlns:w16se="http://schemas.microsoft.com/office/word/2015/wordml/symex" xmlns:sl="http://schemas.openxmlformats.org/schemaLibrary/2006/main" mc:Ignorable="w14 w15 w16se w16cid w16 w16cex w16sdtdh">
   <w:view w:val="normal"/>
   <w:defaultTabStop w:val="720"/>
   <w:characterSpacingControl w:val="doNotCompress"/>
@@ -7208,6 +7202,7 @@
     <w:rsid w:val="00A9089F"/>
     <w:rsid w:val="00B606DC"/>
     <w:rsid w:val="00C939B0"/>
+    <w:rsid w:val="00D92E8F"/>
   </w:rsids>
   <m:mathPr>
     <m:mathFont m:val="Cambria Math"/>
@@ -7231,7 +7226,7 @@
 </file>
 
 <file path=word/glossary/styles.xml><?xml version="1.0" encoding="utf-8"?>
-<w:styles xmlns:mc="http://schemas.openxmlformats.org/markup-compatibility/2006" xmlns:r="http://schemas.openxmlformats.org/officeDocument/2006/relationships" xmlns:w="http://schemas.openxmlformats.org/wordprocessingml/2006/main" xmlns:w14="http://schemas.microsoft.com/office/word/2010/wordml" xmlns:w15="http://schemas.microsoft.com/office/word/2012/wordml" xmlns:w16cid="http://schemas.microsoft.com/office/word/2016/wordml/cid" xmlns:w16se="http://schemas.microsoft.com/office/word/2015/wordml/symex" mc:Ignorable="w14 w15 w16se w16cid">
+<w:styles xmlns:mc="http://schemas.openxmlformats.org/markup-compatibility/2006" xmlns:r="http://schemas.openxmlformats.org/officeDocument/2006/relationships" xmlns:w="http://schemas.openxmlformats.org/wordprocessingml/2006/main" xmlns:w14="http://schemas.microsoft.com/office/word/2010/wordml" xmlns:w15="http://schemas.microsoft.com/office/word/2012/wordml" xmlns:w16cex="http://schemas.microsoft.com/office/word/2018/wordml/cex" xmlns:w16cid="http://schemas.microsoft.com/office/word/2016/wordml/cid" xmlns:w16="http://schemas.microsoft.com/office/word/2018/wordml" xmlns:w16sdtdh="http://schemas.microsoft.com/office/word/2020/wordml/sdtdatahash" xmlns:w16se="http://schemas.microsoft.com/office/word/2015/wordml/symex" mc:Ignorable="w14 w15 w16se w16cid w16 w16cex w16sdtdh">
   <w:docDefaults>
     <w:rPrDefault>
       <w:rPr>
@@ -7353,6 +7348,7 @@
     <w:lsdException w:name="HTML Sample" w:semiHidden="1" w:unhideWhenUsed="1"/>
     <w:lsdException w:name="HTML Typewriter" w:semiHidden="1" w:unhideWhenUsed="1"/>
     <w:lsdException w:name="HTML Variable" w:semiHidden="1" w:unhideWhenUsed="1"/>
+    <w:lsdException w:name="Normal Table" w:semiHidden="1" w:unhideWhenUsed="1"/>
     <w:lsdException w:name="annotation subject" w:semiHidden="1" w:unhideWhenUsed="1"/>
     <w:lsdException w:name="No List" w:semiHidden="1" w:unhideWhenUsed="1"/>
     <w:lsdException w:name="Outline List 1" w:semiHidden="1" w:unhideWhenUsed="1"/>
@@ -7395,8 +7391,11 @@
     <w:lsdException w:name="Table Contemporary" w:semiHidden="1" w:unhideWhenUsed="1"/>
     <w:lsdException w:name="Table Elegant" w:semiHidden="1" w:unhideWhenUsed="1"/>
     <w:lsdException w:name="Table Professional" w:semiHidden="1" w:unhideWhenUsed="1"/>
+    <w:lsdException w:name="Table Subtle 1" w:semiHidden="1" w:unhideWhenUsed="1"/>
     <w:lsdException w:name="Table Subtle 2" w:semiHidden="1" w:unhideWhenUsed="1"/>
     <w:lsdException w:name="Table Web 1" w:semiHidden="1" w:unhideWhenUsed="1"/>
+    <w:lsdException w:name="Table Web 2" w:semiHidden="1" w:unhideWhenUsed="1"/>
+    <w:lsdException w:name="Table Web 3" w:semiHidden="1" w:unhideWhenUsed="1"/>
     <w:lsdException w:name="Balloon Text" w:semiHidden="1" w:unhideWhenUsed="1"/>
     <w:lsdException w:name="Table Grid" w:uiPriority="39"/>
     <w:lsdException w:name="Table Theme" w:semiHidden="1" w:unhideWhenUsed="1"/>
@@ -7652,26 +7651,6 @@
     <w:semiHidden/>
     <w:unhideWhenUsed/>
   </w:style>
-  <w:style w:type="paragraph" w:customStyle="1" w:styleId="64F3E343252741D4B70F7ECEE011FF68">
-    <w:name w:val="64F3E343252741D4B70F7ECEE011FF68"/>
-    <w:rsid w:val="0047202C"/>
-  </w:style>
-  <w:style w:type="paragraph" w:customStyle="1" w:styleId="6E1BDFA6CA9D494088066F7312F51939">
-    <w:name w:val="6E1BDFA6CA9D494088066F7312F51939"/>
-    <w:rsid w:val="0047202C"/>
-  </w:style>
-  <w:style w:type="paragraph" w:customStyle="1" w:styleId="B76A8D61D26744FCA2DE4C25812DB109">
-    <w:name w:val="B76A8D61D26744FCA2DE4C25812DB109"/>
-    <w:rsid w:val="0047202C"/>
-  </w:style>
-  <w:style w:type="paragraph" w:customStyle="1" w:styleId="39ADFF9A632F45E6963BBC6FF20BA295">
-    <w:name w:val="39ADFF9A632F45E6963BBC6FF20BA295"/>
-    <w:rsid w:val="0047202C"/>
-  </w:style>
-  <w:style w:type="paragraph" w:customStyle="1" w:styleId="D47DBCBA4841404091F78D7436A4D7A0">
-    <w:name w:val="D47DBCBA4841404091F78D7436A4D7A0"/>
-    <w:rsid w:val="0047202C"/>
-  </w:style>
   <w:style w:type="paragraph" w:customStyle="1" w:styleId="5EA426F7AFAA4351A67CF0A8E12262BF">
     <w:name w:val="5EA426F7AFAA4351A67CF0A8E12262BF"/>
     <w:rsid w:val="0047202C"/>
@@ -7696,7 +7675,7 @@
 </file>
 
 <file path=word/glossary/webSettings.xml><?xml version="1.0" encoding="utf-8"?>
-<w:webSettings xmlns:mc="http://schemas.openxmlformats.org/markup-compatibility/2006" xmlns:r="http://schemas.openxmlformats.org/officeDocument/2006/relationships" xmlns:w="http://schemas.openxmlformats.org/wordprocessingml/2006/main" xmlns:w14="http://schemas.microsoft.com/office/word/2010/wordml" xmlns:w15="http://schemas.microsoft.com/office/word/2012/wordml" xmlns:w16cid="http://schemas.microsoft.com/office/word/2016/wordml/cid" xmlns:w16se="http://schemas.microsoft.com/office/word/2015/wordml/symex" mc:Ignorable="w14 w15 w16se w16cid">
+<w:webSettings xmlns:mc="http://schemas.openxmlformats.org/markup-compatibility/2006" xmlns:r="http://schemas.openxmlformats.org/officeDocument/2006/relationships" xmlns:w="http://schemas.openxmlformats.org/wordprocessingml/2006/main" xmlns:w14="http://schemas.microsoft.com/office/word/2010/wordml" xmlns:w15="http://schemas.microsoft.com/office/word/2012/wordml" xmlns:w16cex="http://schemas.microsoft.com/office/word/2018/wordml/cex" xmlns:w16cid="http://schemas.microsoft.com/office/word/2016/wordml/cid" xmlns:w16="http://schemas.microsoft.com/office/word/2018/wordml" xmlns:w16sdtdh="http://schemas.microsoft.com/office/word/2020/wordml/sdtdatahash" xmlns:w16se="http://schemas.microsoft.com/office/word/2015/wordml/symex" mc:Ignorable="w14 w15 w16se w16cid w16 w16cex w16sdtdh">
   <w:optimizeForBrowser/>
   <w:allowPNG/>
 </w:webSettings>
@@ -7975,6 +7954,48 @@
 </file>
 
 <file path=customXml/item2.xml><?xml version="1.0" encoding="utf-8"?>
+<?mso-contentType ?>
+<FormTemplates xmlns="http://schemas.microsoft.com/sharepoint/v3/contenttype/forms">
+  <Display>DocumentLibraryForm</Display>
+  <Edit>DocumentLibraryForm</Edit>
+  <New>DocumentLibraryForm</New>
+</FormTemplates>
+</file>
+
+<file path=customXml/item3.xml><?xml version="1.0" encoding="utf-8"?>
+<p:properties xmlns:p="http://schemas.microsoft.com/office/2006/metadata/properties" xmlns:xsi="http://www.w3.org/2001/XMLSchema-instance" xmlns:pc="http://schemas.microsoft.com/office/infopath/2007/PartnerControls">
+  <documentManagement>
+    <Vendor xmlns="0feec74c-ecc7-44c3-9c64-3623cf89ed41">1</Vendor>
+    <Course_x0020_short_x0020_name xmlns="0feec74c-ecc7-44c3-9c64-3623cf89ed41" xsi:nil="true"/>
+    <Discipline xmlns="0feec74c-ecc7-44c3-9c64-3623cf89ed41" xsi:nil="true"/>
+    <Assessment_x0020_Type xmlns="0feec74c-ecc7-44c3-9c64-3623cf89ed41">
+      <Value>Performance</Value>
+    </Assessment_x0020_Type>
+    <Step_x0020_Completed xmlns="0feec74c-ecc7-44c3-9c64-3623cf89ed41"/>
+    <Course_x0020_title xmlns="0feec74c-ecc7-44c3-9c64-3623cf89ed41" xsi:nil="true"/>
+    <Course_x0020_code xmlns="0feec74c-ecc7-44c3-9c64-3623cf89ed41" xsi:nil="true"/>
+    <Doc_x0020_Type xmlns="0feec74c-ecc7-44c3-9c64-3623cf89ed41">
+      <Value>Attachment</Value>
+    </Doc_x0020_Type>
+    <SME xmlns="0feec74c-ecc7-44c3-9c64-3623cf89ed41" xsi:nil="true"/>
+    <qrac xmlns="0feec74c-ecc7-44c3-9c64-3623cf89ed41" xsi:nil="true"/>
+    <Publication_x0020_Date xmlns="0feec74c-ecc7-44c3-9c64-3623cf89ed41" xsi:nil="true"/>
+    <Launch_x0020_Date xmlns="0feec74c-ecc7-44c3-9c64-3623cf89ed41" xsi:nil="true"/>
+    <Course_x0020_number xmlns="0feec74c-ecc7-44c3-9c64-3623cf89ed41" xsi:nil="true"/>
+    <d5fh xmlns="0feec74c-ecc7-44c3-9c64-3623cf89ed41" xsi:nil="true"/>
+    <Performance_x0020_Steps_x0020_Completed xmlns="0feec74c-ecc7-44c3-9c64-3623cf89ed41"/>
+    <Editor0 xmlns="0feec74c-ecc7-44c3-9c64-3623cf89ed41">
+      <UserInfo>
+        <DisplayName/>
+        <AccountId xsi:nil="true"/>
+        <AccountType/>
+      </UserInfo>
+    </Editor0>
+  </documentManagement>
+</p:properties>
+</file>
+
+<file path=customXml/item4.xml><?xml version="1.0" encoding="utf-8"?>
 <ct:contentTypeSchema xmlns:ct="http://schemas.microsoft.com/office/2006/metadata/contentType" xmlns:ma="http://schemas.microsoft.com/office/2006/metadata/properties/metaAttributes" ct:_="" ma:_="" ma:contentTypeName="Document" ma:contentTypeID="0x010100C39F2A75005F2D43B30369DAED2CCB1C" ma:contentTypeVersion="36" ma:contentTypeDescription="Create a new document." ma:contentTypeScope="" ma:versionID="e74a4c74e282cb2bd662ee79b07b6fa4">
   <xsd:schema xmlns:xsd="http://www.w3.org/2001/XMLSchema" xmlns:xs="http://www.w3.org/2001/XMLSchema" xmlns:p="http://schemas.microsoft.com/office/2006/metadata/properties" xmlns:ns2="0feec74c-ecc7-44c3-9c64-3623cf89ed41" xmlns:ns3="1f707338-ea0f-4fe5-baee-59b996692b22" targetNamespace="http://schemas.microsoft.com/office/2006/metadata/properties" ma:root="true" ma:fieldsID="4f59ebc9443066388879710c220ef80a" ns2:_="" ns3:_="">
     <xsd:import namespace="0feec74c-ecc7-44c3-9c64-3623cf89ed41"/>
@@ -8381,48 +8402,6 @@
 </ct:contentTypeSchema>
 </file>
 
-<file path=customXml/item3.xml><?xml version="1.0" encoding="utf-8"?>
-<p:properties xmlns:p="http://schemas.microsoft.com/office/2006/metadata/properties" xmlns:xsi="http://www.w3.org/2001/XMLSchema-instance" xmlns:pc="http://schemas.microsoft.com/office/infopath/2007/PartnerControls">
-  <documentManagement>
-    <Vendor xmlns="0feec74c-ecc7-44c3-9c64-3623cf89ed41">1</Vendor>
-    <Course_x0020_short_x0020_name xmlns="0feec74c-ecc7-44c3-9c64-3623cf89ed41" xsi:nil="true"/>
-    <Discipline xmlns="0feec74c-ecc7-44c3-9c64-3623cf89ed41" xsi:nil="true"/>
-    <Assessment_x0020_Type xmlns="0feec74c-ecc7-44c3-9c64-3623cf89ed41">
-      <Value>Performance</Value>
-    </Assessment_x0020_Type>
-    <Step_x0020_Completed xmlns="0feec74c-ecc7-44c3-9c64-3623cf89ed41"/>
-    <Course_x0020_title xmlns="0feec74c-ecc7-44c3-9c64-3623cf89ed41" xsi:nil="true"/>
-    <Course_x0020_code xmlns="0feec74c-ecc7-44c3-9c64-3623cf89ed41" xsi:nil="true"/>
-    <Doc_x0020_Type xmlns="0feec74c-ecc7-44c3-9c64-3623cf89ed41">
-      <Value>Attachment</Value>
-    </Doc_x0020_Type>
-    <SME xmlns="0feec74c-ecc7-44c3-9c64-3623cf89ed41" xsi:nil="true"/>
-    <qrac xmlns="0feec74c-ecc7-44c3-9c64-3623cf89ed41" xsi:nil="true"/>
-    <Publication_x0020_Date xmlns="0feec74c-ecc7-44c3-9c64-3623cf89ed41" xsi:nil="true"/>
-    <Launch_x0020_Date xmlns="0feec74c-ecc7-44c3-9c64-3623cf89ed41" xsi:nil="true"/>
-    <Course_x0020_number xmlns="0feec74c-ecc7-44c3-9c64-3623cf89ed41" xsi:nil="true"/>
-    <d5fh xmlns="0feec74c-ecc7-44c3-9c64-3623cf89ed41" xsi:nil="true"/>
-    <Performance_x0020_Steps_x0020_Completed xmlns="0feec74c-ecc7-44c3-9c64-3623cf89ed41"/>
-    <Editor0 xmlns="0feec74c-ecc7-44c3-9c64-3623cf89ed41">
-      <UserInfo>
-        <DisplayName/>
-        <AccountId xsi:nil="true"/>
-        <AccountType/>
-      </UserInfo>
-    </Editor0>
-  </documentManagement>
-</p:properties>
-</file>
-
-<file path=customXml/item4.xml><?xml version="1.0" encoding="utf-8"?>
-<?mso-contentType ?>
-<FormTemplates xmlns="http://schemas.microsoft.com/sharepoint/v3/contenttype/forms">
-  <Display>DocumentLibraryForm</Display>
-  <Edit>DocumentLibraryForm</Edit>
-  <New>DocumentLibraryForm</New>
-</FormTemplates>
-</file>
-
 <file path=customXml/item5.xml><?xml version="1.0" encoding="utf-8"?>
 <b:Sources xmlns:b="http://schemas.openxmlformats.org/officeDocument/2006/bibliography" xmlns="http://schemas.openxmlformats.org/officeDocument/2006/bibliography" SelectedStyle="\APASixthEditionOfficeOnline.xsl" StyleName="APA" Version="6"/>
 </file>
@@ -8436,6 +8415,24 @@
 </file>
 
 <file path=customXml/itemProps2.xml><?xml version="1.0" encoding="utf-8"?>
+<ds:datastoreItem xmlns:ds="http://schemas.openxmlformats.org/officeDocument/2006/customXml" ds:itemID="{366689B1-7794-494D-87E1-449905832F1A}">
+  <ds:schemaRefs>
+    <ds:schemaRef ds:uri="http://schemas.microsoft.com/sharepoint/v3/contenttype/forms"/>
+  </ds:schemaRefs>
+</ds:datastoreItem>
+</file>
+
+<file path=customXml/itemProps3.xml><?xml version="1.0" encoding="utf-8"?>
+<ds:datastoreItem xmlns:ds="http://schemas.openxmlformats.org/officeDocument/2006/customXml" ds:itemID="{BE77973C-3EFF-4A22-973C-A88DE1353176}">
+  <ds:schemaRefs>
+    <ds:schemaRef ds:uri="http://schemas.microsoft.com/office/2006/metadata/properties"/>
+    <ds:schemaRef ds:uri="http://schemas.microsoft.com/office/infopath/2007/PartnerControls"/>
+    <ds:schemaRef ds:uri="0feec74c-ecc7-44c3-9c64-3623cf89ed41"/>
+  </ds:schemaRefs>
+</ds:datastoreItem>
+</file>
+
+<file path=customXml/itemProps4.xml><?xml version="1.0" encoding="utf-8"?>
 <ds:datastoreItem xmlns:ds="http://schemas.openxmlformats.org/officeDocument/2006/customXml" ds:itemID="{A2E166F7-F23B-40F4-9C28-4B9D489D21BD}">
   <ds:schemaRefs>
     <ds:schemaRef ds:uri="http://schemas.microsoft.com/office/2006/metadata/contentType"/>
@@ -8454,24 +8451,6 @@
 </ds:datastoreItem>
 </file>
 
-<file path=customXml/itemProps3.xml><?xml version="1.0" encoding="utf-8"?>
-<ds:datastoreItem xmlns:ds="http://schemas.openxmlformats.org/officeDocument/2006/customXml" ds:itemID="{BE77973C-3EFF-4A22-973C-A88DE1353176}">
-  <ds:schemaRefs>
-    <ds:schemaRef ds:uri="http://schemas.microsoft.com/office/2006/metadata/properties"/>
-    <ds:schemaRef ds:uri="http://schemas.microsoft.com/office/infopath/2007/PartnerControls"/>
-    <ds:schemaRef ds:uri="0feec74c-ecc7-44c3-9c64-3623cf89ed41"/>
-  </ds:schemaRefs>
-</ds:datastoreItem>
-</file>
-
-<file path=customXml/itemProps4.xml><?xml version="1.0" encoding="utf-8"?>
-<ds:datastoreItem xmlns:ds="http://schemas.openxmlformats.org/officeDocument/2006/customXml" ds:itemID="{366689B1-7794-494D-87E1-449905832F1A}">
-  <ds:schemaRefs>
-    <ds:schemaRef ds:uri="http://schemas.microsoft.com/sharepoint/v3/contenttype/forms"/>
-  </ds:schemaRefs>
-</ds:datastoreItem>
-</file>
-
 <file path=customXml/itemProps5.xml><?xml version="1.0" encoding="utf-8"?>
 <ds:datastoreItem xmlns:ds="http://schemas.openxmlformats.org/officeDocument/2006/customXml" ds:itemID="{74219D01-7E60-4B0D-A06F-2ACE43EE004F}">
   <ds:schemaRefs>

</xml_diff>

<commit_message>
Add stuff to part B
</commit_message>
<xml_diff>
--- a/Design Template.docx
+++ b/Design Template.docx
@@ -3361,98 +3361,86 @@
     </w:p>
     <w:p>
       <w:r>
-        <w:t xml:space="preserve">Provide a brief introduction on requirements. You may select the correct subsections that match the needs of your solution and the key requirements that you identified from the profile document. </w:t>
-      </w:r>
-    </w:p>
-    <w:p>
-      <w:pPr>
+        <w:t xml:space="preserve">The American Video Game Company is growing, and their current system can not handle a large amount of data. They have created a list of requirements for the upcoming system. In this proposed CRM, we will design the system around </w:t>
+      </w:r>
+      <w:r>
+        <w:t>those requirements.</w:t>
+      </w:r>
+    </w:p>
+    <w:p>
+      <w:r>
+        <w:t xml:space="preserve">The new system will still be supporting the old system but with an easy access for everyone with the help of </w:t>
+      </w:r>
+      <w:r>
         <w:rPr>
-          <w:i/>
+          <w:u w:val="single"/>
         </w:rPr>
-      </w:pPr>
+        <w:t>cloud PAAS</w:t>
+      </w:r>
+      <w:r>
+        <w:t>. The new system will</w:t>
+      </w:r>
       <w:r>
         <w:rPr>
-          <w:i/>
+          <w:u w:val="single"/>
         </w:rPr>
-        <w:t xml:space="preserve">Note: All requirements must be in your own words and interpret the requirements found in the </w:t>
+        <w:t xml:space="preserve"> be able to handle multiple data types</w:t>
       </w:r>
       <w:r>
         <w:rPr>
-          <w:i/>
+          <w:u w:val="single"/>
         </w:rPr>
-        <w:t>“</w:t>
+        <w:t>,</w:t>
       </w:r>
       <w:r>
         <w:rPr>
-          <w:i/>
-        </w:rPr>
-        <w:t>CRM Requirements</w:t>
-      </w:r>
-      <w:r>
-        <w:rPr>
-          <w:i/>
-        </w:rPr>
-        <w:t>”</w:t>
-      </w:r>
-      <w:r>
-        <w:rPr>
-          <w:i/>
+          <w:u w:val="single"/>
         </w:rPr>
         <w:t xml:space="preserve"> </w:t>
       </w:r>
       <w:r>
+        <w:t xml:space="preserve">and it will </w:t>
+      </w:r>
+      <w:r>
         <w:rPr>
-          <w:i/>
+          <w:u w:val="single"/>
         </w:rPr>
-        <w:t>attachment</w:t>
+        <w:t>grant permission to users that have access to data</w:t>
+      </w:r>
+      <w:r>
+        <w:t xml:space="preserve"> that is relevant for their department or function. The new system will also be able to </w:t>
       </w:r>
       <w:r>
         <w:rPr>
-          <w:i/>
+          <w:u w:val="single"/>
         </w:rPr>
-        <w:t>. Please do not copy and paste word for word from the requi</w:t>
+        <w:t>analyze</w:t>
+      </w:r>
+      <w:r>
+        <w:t xml:space="preserve"> on products for go on sale. Lastly, it will convert </w:t>
       </w:r>
       <w:r>
         <w:rPr>
-          <w:i/>
+          <w:u w:val="single"/>
         </w:rPr>
-        <w:t xml:space="preserve">rements in the </w:t>
-      </w:r>
-      <w:r>
-        <w:rPr>
-          <w:i/>
-        </w:rPr>
-        <w:t>“</w:t>
-      </w:r>
-      <w:r>
-        <w:rPr>
-          <w:i/>
-        </w:rPr>
-        <w:t>CRM Requirements</w:t>
-      </w:r>
-      <w:r>
-        <w:rPr>
-          <w:i/>
-        </w:rPr>
-        <w:t>”</w:t>
-      </w:r>
-      <w:r>
-        <w:rPr>
-          <w:i/>
-        </w:rPr>
-        <w:t xml:space="preserve"> </w:t>
-      </w:r>
-      <w:r>
-        <w:rPr>
-          <w:i/>
-        </w:rPr>
-        <w:t>attachment</w:t>
-      </w:r>
-      <w:r>
-        <w:rPr>
-          <w:i/>
-        </w:rPr>
-        <w:t xml:space="preserve">. </w:t>
+        <w:t>a quote into an order</w:t>
+      </w:r>
+      <w:r>
+        <w:t>.</w:t>
+      </w:r>
+    </w:p>
+    <w:p>
+      <w:r>
+        <w:t xml:space="preserve">With all the </w:t>
+      </w:r>
+      <w:r>
+        <w:t>above mentioned</w:t>
+      </w:r>
+      <w:r>
+        <w:t xml:space="preserve">, the new system will be a great </w:t>
+      </w:r>
+      <w:r>
+        <w:t>replacement for the current system. With the latest technology, we can help improve the system with more better features in future.</w:t>
       </w:r>
     </w:p>
     <w:p>
@@ -3474,7 +3462,25 @@
     </w:p>
     <w:p>
       <w:r>
-        <w:t>Provide a brief introduction to the business requirements for the proposed system.</w:t>
+        <w:t xml:space="preserve">The business requirement for the new system is the ability to track </w:t>
+      </w:r>
+      <w:r>
+        <w:t>sales processes and</w:t>
+      </w:r>
+      <w:r>
+        <w:t xml:space="preserve"> do competitive analyses. As stated above, the new system</w:t>
+      </w:r>
+      <w:r>
+        <w:t xml:space="preserve"> will be able to perform analysis on win/loss contracts, competitive analysis, competitive product, and discount approval.</w:t>
+      </w:r>
+      <w:r>
+        <w:t xml:space="preserve"> With the help of the proposed system, it will be able to collect data of the most seek out products</w:t>
+      </w:r>
+      <w:r>
+        <w:t xml:space="preserve"> from the database in cloud</w:t>
+      </w:r>
+      <w:r>
+        <w:t xml:space="preserve">. It will help the sale team to identify, evaluate, and pursue opportunities that align with the company’s goals and objectives. </w:t>
       </w:r>
     </w:p>
     <w:p>
@@ -3496,7 +3502,7 @@
     </w:p>
     <w:p>
       <w:r>
-        <w:t>Provide a brief introduction to the user requirements for the proposed system.</w:t>
+        <w:t xml:space="preserve">The user requirement for the new system is the scalable database, meaning that it will be able to store a lot of data as business grows. The proposed system will be able to handle every data type and its performance will not be decreased. We will be using PostgreSQL as a GUI to extract or post the data to cloud. With the cloud subscription, we will be able to expand the storage as the business grows.  </w:t>
       </w:r>
     </w:p>
     <w:p>
@@ -3521,7 +3527,7 @@
     </w:p>
     <w:p>
       <w:r>
-        <w:t>Provide a brief introduction to the functional requirements for the proposed system.</w:t>
+        <w:t xml:space="preserve">The functional requirement for the new system is the order management. The proposed system will be able to ensure that the system is capable of efficiently processing orders, managing inventory, providing visibility to customers, and optimizing the overall order fulfillment process. An example of this is the proposed system will provide a user-friendly interface for customers to interact. The system will track the item inventory to provide the availability to the customers. It will provide the order tracking number to customers when the product is ready to ship. </w:t>
       </w:r>
     </w:p>
     <w:p>
@@ -3546,18 +3552,26 @@
     </w:p>
     <w:p>
       <w:r>
-        <w:t>Provide a brief introduction to the nonfunctional requirements for the proposed system.</w:t>
-      </w:r>
-    </w:p>
-    <w:p>
-      <w:pPr>
-        <w:rPr>
-          <w:rFonts w:asciiTheme="majorHAnsi" w:eastAsiaTheme="majorEastAsia" w:hAnsiTheme="majorHAnsi" w:cstheme="majorBidi"/>
-          <w:color w:val="262626" w:themeColor="text1" w:themeTint="D9"/>
-          <w:sz w:val="40"/>
-          <w:szCs w:val="40"/>
-        </w:rPr>
-      </w:pPr>
+        <w:t xml:space="preserve">The nonfunctional requirements for the new system are controls access to features based on roles and permissions of the company’s users and can be enhanced and scaled. With that in mind, the proposed system will be using PAAS cloud subscription and capable of delivering both predefined and custom reports on all the data within the system. </w:t>
+      </w:r>
+      <w:r>
+        <w:t>With PAAS subscriptions, it has feature for managing databases and data storage. Those services will make it easier to store, retrieve, and analyze data. It provides scalable and reliable data management capabilities.</w:t>
+      </w:r>
+      <w:r>
+        <w:t xml:space="preserve"> That is just one of the </w:t>
+      </w:r>
+      <w:proofErr w:type="gramStart"/>
+      <w:r>
+        <w:t>feature</w:t>
+      </w:r>
+      <w:proofErr w:type="gramEnd"/>
+      <w:r>
+        <w:t xml:space="preserve"> from having </w:t>
+      </w:r>
+      <w:r>
+        <w:lastRenderedPageBreak/>
+        <w:t>PAAS cloud subscription. As for the custom reporting, it will help the company to grant access or permission based on the users’ role. Making it more secured for the company.</w:t>
+      </w:r>
       <w:r>
         <w:rPr>
           <w:rFonts w:asciiTheme="majorHAnsi" w:eastAsiaTheme="majorEastAsia" w:hAnsiTheme="majorHAnsi" w:cstheme="majorBidi"/>
@@ -6701,6 +6715,7 @@
   <w:style w:type="character" w:default="1" w:styleId="DefaultParagraphFont">
     <w:name w:val="Default Paragraph Font"/>
     <w:uiPriority w:val="1"/>
+    <w:semiHidden/>
     <w:unhideWhenUsed/>
   </w:style>
   <w:style w:type="table" w:default="1" w:styleId="TableNormal">
@@ -7271,6 +7286,7 @@
     <w:rsid w:val="0047202C"/>
     <w:rsid w:val="004D3C66"/>
     <w:rsid w:val="004E4522"/>
+    <w:rsid w:val="005A0805"/>
     <w:rsid w:val="0094157A"/>
     <w:rsid w:val="009714D9"/>
     <w:rsid w:val="009D2E3B"/>
@@ -8029,10 +8045,6 @@
 </file>
 
 <file path=customXml/item2.xml><?xml version="1.0" encoding="utf-8"?>
-<b:Sources xmlns:b="http://schemas.openxmlformats.org/officeDocument/2006/bibliography" xmlns="http://schemas.openxmlformats.org/officeDocument/2006/bibliography" SelectedStyle="\APASixthEditionOfficeOnline.xsl" StyleName="APA" Version="6"/>
-</file>
-
-<file path=customXml/item3.xml><?xml version="1.0" encoding="utf-8"?>
 <ct:contentTypeSchema xmlns:ct="http://schemas.microsoft.com/office/2006/metadata/contentType" xmlns:ma="http://schemas.microsoft.com/office/2006/metadata/properties/metaAttributes" ct:_="" ma:_="" ma:contentTypeName="Document" ma:contentTypeID="0x010100C39F2A75005F2D43B30369DAED2CCB1C" ma:contentTypeVersion="36" ma:contentTypeDescription="Create a new document." ma:contentTypeScope="" ma:versionID="e74a4c74e282cb2bd662ee79b07b6fa4">
   <xsd:schema xmlns:xsd="http://www.w3.org/2001/XMLSchema" xmlns:xs="http://www.w3.org/2001/XMLSchema" xmlns:p="http://schemas.microsoft.com/office/2006/metadata/properties" xmlns:ns2="0feec74c-ecc7-44c3-9c64-3623cf89ed41" xmlns:ns3="1f707338-ea0f-4fe5-baee-59b996692b22" targetNamespace="http://schemas.microsoft.com/office/2006/metadata/properties" ma:root="true" ma:fieldsID="4f59ebc9443066388879710c220ef80a" ns2:_="" ns3:_="">
     <xsd:import namespace="0feec74c-ecc7-44c3-9c64-3623cf89ed41"/>
@@ -8439,7 +8451,20 @@
 </ct:contentTypeSchema>
 </file>
 
+<file path=customXml/item3.xml><?xml version="1.0" encoding="utf-8"?>
+<b:Sources xmlns:b="http://schemas.openxmlformats.org/officeDocument/2006/bibliography" xmlns="http://schemas.openxmlformats.org/officeDocument/2006/bibliography" SelectedStyle="\APASixthEditionOfficeOnline.xsl" StyleName="APA" Version="6"/>
+</file>
+
 <file path=customXml/item4.xml><?xml version="1.0" encoding="utf-8"?>
+<?mso-contentType ?>
+<FormTemplates xmlns="http://schemas.microsoft.com/sharepoint/v3/contenttype/forms">
+  <Display>DocumentLibraryForm</Display>
+  <Edit>DocumentLibraryForm</Edit>
+  <New>DocumentLibraryForm</New>
+</FormTemplates>
+</file>
+
+<file path=customXml/item5.xml><?xml version="1.0" encoding="utf-8"?>
 <p:properties xmlns:p="http://schemas.microsoft.com/office/2006/metadata/properties" xmlns:xsi="http://www.w3.org/2001/XMLSchema-instance" xmlns:pc="http://schemas.microsoft.com/office/infopath/2007/PartnerControls">
   <documentManagement>
     <Vendor xmlns="0feec74c-ecc7-44c3-9c64-3623cf89ed41">1</Vendor>
@@ -8472,15 +8497,6 @@
 </p:properties>
 </file>
 
-<file path=customXml/item5.xml><?xml version="1.0" encoding="utf-8"?>
-<?mso-contentType ?>
-<FormTemplates xmlns="http://schemas.microsoft.com/sharepoint/v3/contenttype/forms">
-  <Display>DocumentLibraryForm</Display>
-  <Edit>DocumentLibraryForm</Edit>
-  <New>DocumentLibraryForm</New>
-</FormTemplates>
-</file>
-
 <file path=customXml/itemProps1.xml><?xml version="1.0" encoding="utf-8"?>
 <ds:datastoreItem xmlns:ds="http://schemas.openxmlformats.org/officeDocument/2006/customXml" ds:itemID="{55AF091B-3C7A-41E3-B477-F2FDAA23CFDA}">
   <ds:schemaRefs>
@@ -8490,14 +8506,6 @@
 </file>
 
 <file path=customXml/itemProps2.xml><?xml version="1.0" encoding="utf-8"?>
-<ds:datastoreItem xmlns:ds="http://schemas.openxmlformats.org/officeDocument/2006/customXml" ds:itemID="{74219D01-7E60-4B0D-A06F-2ACE43EE004F}">
-  <ds:schemaRefs>
-    <ds:schemaRef ds:uri="http://schemas.openxmlformats.org/officeDocument/2006/bibliography"/>
-  </ds:schemaRefs>
-</ds:datastoreItem>
-</file>
-
-<file path=customXml/itemProps3.xml><?xml version="1.0" encoding="utf-8"?>
 <ds:datastoreItem xmlns:ds="http://schemas.openxmlformats.org/officeDocument/2006/customXml" ds:itemID="{A2E166F7-F23B-40F4-9C28-4B9D489D21BD}">
   <ds:schemaRefs>
     <ds:schemaRef ds:uri="http://schemas.microsoft.com/office/2006/metadata/contentType"/>
@@ -8516,7 +8524,23 @@
 </ds:datastoreItem>
 </file>
 
+<file path=customXml/itemProps3.xml><?xml version="1.0" encoding="utf-8"?>
+<ds:datastoreItem xmlns:ds="http://schemas.openxmlformats.org/officeDocument/2006/customXml" ds:itemID="{74219D01-7E60-4B0D-A06F-2ACE43EE004F}">
+  <ds:schemaRefs>
+    <ds:schemaRef ds:uri="http://schemas.openxmlformats.org/officeDocument/2006/bibliography"/>
+  </ds:schemaRefs>
+</ds:datastoreItem>
+</file>
+
 <file path=customXml/itemProps4.xml><?xml version="1.0" encoding="utf-8"?>
+<ds:datastoreItem xmlns:ds="http://schemas.openxmlformats.org/officeDocument/2006/customXml" ds:itemID="{366689B1-7794-494D-87E1-449905832F1A}">
+  <ds:schemaRefs>
+    <ds:schemaRef ds:uri="http://schemas.microsoft.com/sharepoint/v3/contenttype/forms"/>
+  </ds:schemaRefs>
+</ds:datastoreItem>
+</file>
+
+<file path=customXml/itemProps5.xml><?xml version="1.0" encoding="utf-8"?>
 <ds:datastoreItem xmlns:ds="http://schemas.openxmlformats.org/officeDocument/2006/customXml" ds:itemID="{BE77973C-3EFF-4A22-973C-A88DE1353176}">
   <ds:schemaRefs>
     <ds:schemaRef ds:uri="http://schemas.microsoft.com/office/2006/metadata/properties"/>
@@ -8524,12 +8548,4 @@
     <ds:schemaRef ds:uri="0feec74c-ecc7-44c3-9c64-3623cf89ed41"/>
   </ds:schemaRefs>
 </ds:datastoreItem>
-</file>
-
-<file path=customXml/itemProps5.xml><?xml version="1.0" encoding="utf-8"?>
-<ds:datastoreItem xmlns:ds="http://schemas.openxmlformats.org/officeDocument/2006/customXml" ds:itemID="{366689B1-7794-494D-87E1-449905832F1A}">
-  <ds:schemaRefs>
-    <ds:schemaRef ds:uri="http://schemas.microsoft.com/sharepoint/v3/contenttype/forms"/>
-  </ds:schemaRefs>
-</ds:datastoreItem>
 </file>
</xml_diff>

<commit_message>
Add C, C1 and C2 section
</commit_message>
<xml_diff>
--- a/Design Template.docx
+++ b/Design Template.docx
@@ -3558,15 +3558,7 @@
         <w:t>With PAAS subscriptions, it has feature for managing databases and data storage. Those services will make it easier to store, retrieve, and analyze data. It provides scalable and reliable data management capabilities.</w:t>
       </w:r>
       <w:r>
-        <w:t xml:space="preserve"> That is just one of the </w:t>
-      </w:r>
-      <w:proofErr w:type="gramStart"/>
-      <w:r>
-        <w:t>feature</w:t>
-      </w:r>
-      <w:proofErr w:type="gramEnd"/>
-      <w:r>
-        <w:t xml:space="preserve"> from having </w:t>
+        <w:t xml:space="preserve"> That is just one of the feature from having </w:t>
       </w:r>
       <w:r>
         <w:lastRenderedPageBreak/>
@@ -3598,7 +3590,41 @@
       <w:bookmarkEnd w:id="12"/>
     </w:p>
     <w:p>
-      <w:r>
+      <w:pPr>
+        <w:rPr>
+          <w:color w:val="000000" w:themeColor="text1"/>
+        </w:rPr>
+      </w:pPr>
+      <w:r>
+        <w:rPr>
+          <w:color w:val="000000" w:themeColor="text1"/>
+        </w:rPr>
+        <w:t xml:space="preserve">The company has already selected the waterfall software development methodology for this project. It is a methodology that each stage must be completed before moving on to the next one. </w:t>
+      </w:r>
+      <w:r>
+        <w:rPr>
+          <w:color w:val="000000" w:themeColor="text1"/>
+        </w:rPr>
+        <w:t>For this proposed system, we also provide another option which is lean methodology which aims to eliminate waste and maximize value by focusing on delivering only what is necessary.</w:t>
+      </w:r>
+    </w:p>
+    <w:p>
+      <w:pPr>
+        <w:rPr>
+          <w:color w:val="FF0000"/>
+        </w:rPr>
+      </w:pPr>
+    </w:p>
+    <w:p>
+      <w:pPr>
+        <w:rPr>
+          <w:color w:val="FF0000"/>
+        </w:rPr>
+      </w:pPr>
+      <w:r>
+        <w:rPr>
+          <w:color w:val="FF0000"/>
+        </w:rPr>
         <w:t xml:space="preserve">The company has selected the waterfall software development methodology for this project. Examine the waterfall methodology and compare it to other software development methodologies (e.g., Agile). Include a brief introduction to the development process as well. </w:t>
       </w:r>
     </w:p>
@@ -3606,29 +3632,27 @@
       <w:pPr>
         <w:rPr>
           <w:i/>
+          <w:color w:val="FF0000"/>
         </w:rPr>
       </w:pPr>
       <w:r>
         <w:rPr>
           <w:i/>
+          <w:color w:val="FF0000"/>
         </w:rPr>
-        <w:t>Note: All subsections are required.</w:t>
+        <w:t xml:space="preserve">Note: All subsections are required. Refer to the requirements section and rubric </w:t>
       </w:r>
       <w:r>
         <w:rPr>
           <w:i/>
+          <w:color w:val="FF0000"/>
         </w:rPr>
-        <w:t xml:space="preserve"> Refer to the requirements section and rubric </w:t>
+        <w:t xml:space="preserve">section of the assessment </w:t>
       </w:r>
       <w:r>
         <w:rPr>
           <w:i/>
-        </w:rPr>
-        <w:t xml:space="preserve">section of the assessment </w:t>
-      </w:r>
-      <w:r>
-        <w:rPr>
-          <w:i/>
+          <w:color w:val="FF0000"/>
         </w:rPr>
         <w:t>for additional information.</w:t>
       </w:r>
@@ -3651,8 +3675,35 @@
       <w:bookmarkEnd w:id="13"/>
     </w:p>
     <w:p>
-      <w:r>
-        <w:t xml:space="preserve">Describe the advantages of the waterfall methodology and how they will benefit this project.  </w:t>
+      <w:pPr>
+        <w:ind w:left="450"/>
+      </w:pPr>
+      <w:r>
+        <w:t>There are a good amount of advantages of the waterfall method, but I will list out three on here. And they are :</w:t>
+      </w:r>
+    </w:p>
+    <w:p>
+      <w:pPr>
+        <w:ind w:left="450"/>
+      </w:pPr>
+      <w:r>
+        <w:t>-Use clear structure and well-defined phases.</w:t>
+      </w:r>
+    </w:p>
+    <w:p>
+      <w:pPr>
+        <w:ind w:left="450"/>
+      </w:pPr>
+      <w:r>
+        <w:t>-Project stability and able to determine the end goal early.</w:t>
+      </w:r>
+    </w:p>
+    <w:p>
+      <w:pPr>
+        <w:ind w:left="450"/>
+      </w:pPr>
+      <w:r>
+        <w:t>-Thorough documentation.</w:t>
       </w:r>
     </w:p>
     <w:p>
@@ -3673,8 +3724,35 @@
       <w:bookmarkEnd w:id="14"/>
     </w:p>
     <w:p>
-      <w:r>
-        <w:t>Describe the disadvantages of the waterfall methodology and how they may hinder this project.</w:t>
+      <w:pPr>
+        <w:ind w:left="450"/>
+      </w:pPr>
+      <w:r>
+        <w:t>There are also a good amount of disadvantages of the waterfall method, and I will also list out three on here. And they are :</w:t>
+      </w:r>
+    </w:p>
+    <w:p>
+      <w:pPr>
+        <w:ind w:left="450"/>
+      </w:pPr>
+      <w:r>
+        <w:t>-Longer time to deliver value.</w:t>
+      </w:r>
+    </w:p>
+    <w:p>
+      <w:pPr>
+        <w:ind w:left="450"/>
+      </w:pPr>
+      <w:r>
+        <w:t>-Higher Risk of project failure.</w:t>
+      </w:r>
+    </w:p>
+    <w:p>
+      <w:pPr>
+        <w:ind w:left="450"/>
+      </w:pPr>
+      <w:r>
+        <w:t>-Limited Flexibility and Adaptability.</w:t>
       </w:r>
     </w:p>
     <w:p>
@@ -6126,6 +6204,118 @@
     </w:lvl>
   </w:abstractNum>
   <w:abstractNum w:abstractNumId="5" w15:restartNumberingAfterBreak="0">
+    <w:nsid w:val="6CAC58D8"/>
+    <w:multiLevelType w:val="hybridMultilevel"/>
+    <w:tmpl w:val="EF2AC212"/>
+    <w:lvl w:ilvl="0" w:tplc="05B2FE2E">
+      <w:numFmt w:val="bullet"/>
+      <w:lvlText w:val="-"/>
+      <w:lvlJc w:val="left"/>
+      <w:pPr>
+        <w:ind w:left="810" w:hanging="360"/>
+      </w:pPr>
+      <w:rPr>
+        <w:rFonts w:ascii="Calibri" w:eastAsiaTheme="minorHAnsi" w:hAnsi="Calibri" w:cs="Calibri" w:hint="default"/>
+      </w:rPr>
+    </w:lvl>
+    <w:lvl w:ilvl="1" w:tplc="04090003" w:tentative="1">
+      <w:start w:val="1"/>
+      <w:numFmt w:val="bullet"/>
+      <w:lvlText w:val="o"/>
+      <w:lvlJc w:val="left"/>
+      <w:pPr>
+        <w:ind w:left="1530" w:hanging="360"/>
+      </w:pPr>
+      <w:rPr>
+        <w:rFonts w:ascii="Courier New" w:hAnsi="Courier New" w:cs="Courier New" w:hint="default"/>
+      </w:rPr>
+    </w:lvl>
+    <w:lvl w:ilvl="2" w:tplc="04090005" w:tentative="1">
+      <w:start w:val="1"/>
+      <w:numFmt w:val="bullet"/>
+      <w:lvlText w:val=""/>
+      <w:lvlJc w:val="left"/>
+      <w:pPr>
+        <w:ind w:left="2250" w:hanging="360"/>
+      </w:pPr>
+      <w:rPr>
+        <w:rFonts w:ascii="Wingdings" w:hAnsi="Wingdings" w:hint="default"/>
+      </w:rPr>
+    </w:lvl>
+    <w:lvl w:ilvl="3" w:tplc="04090001" w:tentative="1">
+      <w:start w:val="1"/>
+      <w:numFmt w:val="bullet"/>
+      <w:lvlText w:val=""/>
+      <w:lvlJc w:val="left"/>
+      <w:pPr>
+        <w:ind w:left="2970" w:hanging="360"/>
+      </w:pPr>
+      <w:rPr>
+        <w:rFonts w:ascii="Symbol" w:hAnsi="Symbol" w:hint="default"/>
+      </w:rPr>
+    </w:lvl>
+    <w:lvl w:ilvl="4" w:tplc="04090003" w:tentative="1">
+      <w:start w:val="1"/>
+      <w:numFmt w:val="bullet"/>
+      <w:lvlText w:val="o"/>
+      <w:lvlJc w:val="left"/>
+      <w:pPr>
+        <w:ind w:left="3690" w:hanging="360"/>
+      </w:pPr>
+      <w:rPr>
+        <w:rFonts w:ascii="Courier New" w:hAnsi="Courier New" w:cs="Courier New" w:hint="default"/>
+      </w:rPr>
+    </w:lvl>
+    <w:lvl w:ilvl="5" w:tplc="04090005" w:tentative="1">
+      <w:start w:val="1"/>
+      <w:numFmt w:val="bullet"/>
+      <w:lvlText w:val=""/>
+      <w:lvlJc w:val="left"/>
+      <w:pPr>
+        <w:ind w:left="4410" w:hanging="360"/>
+      </w:pPr>
+      <w:rPr>
+        <w:rFonts w:ascii="Wingdings" w:hAnsi="Wingdings" w:hint="default"/>
+      </w:rPr>
+    </w:lvl>
+    <w:lvl w:ilvl="6" w:tplc="04090001" w:tentative="1">
+      <w:start w:val="1"/>
+      <w:numFmt w:val="bullet"/>
+      <w:lvlText w:val=""/>
+      <w:lvlJc w:val="left"/>
+      <w:pPr>
+        <w:ind w:left="5130" w:hanging="360"/>
+      </w:pPr>
+      <w:rPr>
+        <w:rFonts w:ascii="Symbol" w:hAnsi="Symbol" w:hint="default"/>
+      </w:rPr>
+    </w:lvl>
+    <w:lvl w:ilvl="7" w:tplc="04090003" w:tentative="1">
+      <w:start w:val="1"/>
+      <w:numFmt w:val="bullet"/>
+      <w:lvlText w:val="o"/>
+      <w:lvlJc w:val="left"/>
+      <w:pPr>
+        <w:ind w:left="5850" w:hanging="360"/>
+      </w:pPr>
+      <w:rPr>
+        <w:rFonts w:ascii="Courier New" w:hAnsi="Courier New" w:cs="Courier New" w:hint="default"/>
+      </w:rPr>
+    </w:lvl>
+    <w:lvl w:ilvl="8" w:tplc="04090005" w:tentative="1">
+      <w:start w:val="1"/>
+      <w:numFmt w:val="bullet"/>
+      <w:lvlText w:val=""/>
+      <w:lvlJc w:val="left"/>
+      <w:pPr>
+        <w:ind w:left="6570" w:hanging="360"/>
+      </w:pPr>
+      <w:rPr>
+        <w:rFonts w:ascii="Wingdings" w:hAnsi="Wingdings" w:hint="default"/>
+      </w:rPr>
+    </w:lvl>
+  </w:abstractNum>
+  <w:abstractNum w:abstractNumId="6" w15:restartNumberingAfterBreak="0">
     <w:nsid w:val="6D06502E"/>
     <w:multiLevelType w:val="hybridMultilevel"/>
     <w:tmpl w:val="C3B219C2"/>
@@ -6248,13 +6438,16 @@
     <w:abstractNumId w:val="1"/>
   </w:num>
   <w:num w:numId="4" w16cid:durableId="756513869">
-    <w:abstractNumId w:val="5"/>
+    <w:abstractNumId w:val="6"/>
   </w:num>
   <w:num w:numId="5" w16cid:durableId="819004269">
     <w:abstractNumId w:val="0"/>
   </w:num>
   <w:num w:numId="6" w16cid:durableId="1354646522">
     <w:abstractNumId w:val="4"/>
+  </w:num>
+  <w:num w:numId="7" w16cid:durableId="899364877">
+    <w:abstractNumId w:val="5"/>
   </w:num>
 </w:numbering>
 </file>
@@ -7229,6 +7422,27 @@
     <w:pitch w:val="variable"/>
     <w:sig w:usb0="E4002EFF" w:usb1="C200247B" w:usb2="00000009" w:usb3="00000000" w:csb0="000001FF" w:csb1="00000000"/>
   </w:font>
+  <w:font w:name="Courier New">
+    <w:panose1 w:val="02070309020205020404"/>
+    <w:charset w:val="00"/>
+    <w:family w:val="modern"/>
+    <w:pitch w:val="fixed"/>
+    <w:sig w:usb0="E0002EFF" w:usb1="C0007843" w:usb2="00000009" w:usb3="00000000" w:csb0="000001FF" w:csb1="00000000"/>
+  </w:font>
+  <w:font w:name="Wingdings">
+    <w:panose1 w:val="05000000000000000000"/>
+    <w:charset w:val="02"/>
+    <w:family w:val="auto"/>
+    <w:pitch w:val="variable"/>
+    <w:sig w:usb0="00000000" w:usb1="10000000" w:usb2="00000000" w:usb3="00000000" w:csb0="80000000" w:csb1="00000000"/>
+  </w:font>
+  <w:font w:name="Symbol">
+    <w:panose1 w:val="05050102010706020507"/>
+    <w:charset w:val="02"/>
+    <w:family w:val="roman"/>
+    <w:pitch w:val="variable"/>
+    <w:sig w:usb0="00000000" w:usb1="10000000" w:usb2="00000000" w:usb3="00000000" w:csb0="80000000" w:csb1="00000000"/>
+  </w:font>
   <w:font w:name="Segoe UI">
     <w:panose1 w:val="020B0502040204020203"/>
     <w:charset w:val="00"/>
@@ -7286,12 +7500,12 @@
     <w:rsid w:val="0047202C"/>
     <w:rsid w:val="004D3C66"/>
     <w:rsid w:val="004E4522"/>
-    <w:rsid w:val="005A0805"/>
     <w:rsid w:val="0094157A"/>
     <w:rsid w:val="009714D9"/>
     <w:rsid w:val="009D2E3B"/>
     <w:rsid w:val="00A9089F"/>
     <w:rsid w:val="00B606DC"/>
+    <w:rsid w:val="00C5636D"/>
     <w:rsid w:val="00C939B0"/>
     <w:rsid w:val="00D92E8F"/>
   </w:rsids>

</xml_diff>